<commit_message>
Cuarta versión. Reactividad frente a una solcitud de tiempo. Lo siguiente sería hacer el reactivo para preguntar qué documentos, o consulta o información se pidió
</commit_message>
<xml_diff>
--- a/backend/CrearTutela/output.docx
+++ b/backend/CrearTutela/output.docx
@@ -63,7 +63,7 @@
         <w:rPr>
           <w:lang w:val="es-CO"/>
         </w:rPr>
-        <w:t xml:space="preserve">Sweet pain</w:t>
+        <w:t xml:space="preserve">____________</w:t>
       </w:r>
       <w:proofErr w:type="spellStart"/>
       <w:r>
@@ -158,7 +158,7 @@
         <w:rPr>
           <w:lang w:val="es-CO"/>
         </w:rPr>
-        <w:t xml:space="preserve">Sweet pain</w:t>
+        <w:t xml:space="preserve">____________</w:t>
       </w:r>
       <w:proofErr w:type="spellStart"/>
       <w:r>
@@ -1340,7 +1340,7 @@
     </w:p>
     <w:p>
       <w:r>
-        <w:t xml:space="preserve">Sweet pain</w:t>
+        <w:t xml:space="preserve">____________</w:t>
       </w:r>
     </w:p>
     <w:p>

</xml_diff>

<commit_message>
Quinta versión. Se agregó reactividad frente otros formularios. Pendiente agregar formulario sobre las razones del último caso. También dar estilos a formularios nuevos y hacer que ciertas funciones retornen ciertos valores a sus valores iniciales. También que, al recibir el Backend, actúe conforme las instrucciones y de un documento completo.
</commit_message>
<xml_diff>
--- a/backend/CrearTutela/output.docx
+++ b/backend/CrearTutela/output.docx
@@ -13,7 +13,7 @@
           <w:b/>
           <w:lang w:val="es-CO"/>
         </w:rPr>
-        <w:t xml:space="preserve">JUEZ(A) de __________</w:t>
+        <w:t xml:space="preserve">JUEZ(A) de </w:t>
       </w:r>
       <w:proofErr w:type="spellStart"/>
       <w:r>
@@ -63,7 +63,7 @@
         <w:rPr>
           <w:lang w:val="es-CO"/>
         </w:rPr>
-        <w:t xml:space="preserve">____________</w:t>
+        <w:t xml:space="preserve">Nicolás</w:t>
       </w:r>
       <w:proofErr w:type="spellStart"/>
       <w:r>
@@ -97,7 +97,7 @@
         <w:rPr>
           <w:lang w:val="es-CO"/>
         </w:rPr>
-        <w:t xml:space="preserve">____________</w:t>
+        <w:t xml:space="preserve">Radamel Falcao</w:t>
       </w:r>
       <w:proofErr w:type="spellStart"/>
       <w:r>
@@ -158,7 +158,7 @@
         <w:rPr>
           <w:lang w:val="es-CO"/>
         </w:rPr>
-        <w:t xml:space="preserve">____________</w:t>
+        <w:t xml:space="preserve">Nicolás</w:t>
       </w:r>
       <w:proofErr w:type="spellStart"/>
       <w:r>
@@ -178,7 +178,7 @@
         <w:rPr>
           <w:lang w:val="es-CO"/>
         </w:rPr>
-        <w:t xml:space="preserve">, identificado con cédula de ciudadanía número ______________</w:t>
+        <w:t xml:space="preserve">, identificado con cédula de ciudadanía número 1020829275</w:t>
       </w:r>
       <w:proofErr w:type="spellStart"/>
       <w:r>
@@ -192,7 +192,7 @@
         <w:rPr>
           <w:lang w:val="es-CO"/>
         </w:rPr>
-        <w:t xml:space="preserve">, domiciliado en la ciudad de _____________</w:t>
+        <w:t xml:space="preserve">, domiciliado en la ciudad de Bogotá</w:t>
       </w:r>
       <w:proofErr w:type="spellStart"/>
       <w:r>
@@ -212,7 +212,7 @@
         <w:rPr>
           <w:lang w:val="es-CO"/>
         </w:rPr>
-        <w:t xml:space="preserve">tición (artículo 23 Constitución Política), en contra de: ____________</w:t>
+        <w:t xml:space="preserve">tición (artículo 23 Constitución Política), en contra de: Radamel Falcao</w:t>
       </w:r>
       <w:proofErr w:type="spellStart"/>
       <w:r>
@@ -238,7 +238,7 @@
         <w:rPr>
           <w:lang w:val="es-CO"/>
         </w:rPr>
-        <w:t xml:space="preserve">, o quien haga sus veces, con domicilio en _____________</w:t>
+        <w:t xml:space="preserve">, o quien haga sus veces, con domicilio en fusa</w:t>
       </w:r>
       <w:proofErr w:type="spellStart"/>
       <w:r>
@@ -288,7 +288,7 @@
         <w:rPr>
           <w:lang w:val="es-CO"/>
         </w:rPr>
-        <w:t xml:space="preserve">1. El _____________</w:t>
+        <w:t xml:space="preserve">1. El 2022-07-11</w:t>
       </w:r>
       <w:proofErr w:type="spellStart"/>
       <w:r>
@@ -302,7 +302,7 @@
         <w:rPr>
           <w:lang w:val="es-CO"/>
         </w:rPr>
-        <w:t xml:space="preserve"> radiqué un derecho de petición de solicitud de documentos ante ____________</w:t>
+        <w:t xml:space="preserve"> radiqué un derecho de petición de solicitud de documentos ante Radamel Falcao</w:t>
       </w:r>
       <w:proofErr w:type="spellStart"/>
       <w:r>
@@ -849,7 +849,7 @@
         <w:rPr>
           <w:lang w:val="es-CO"/>
         </w:rPr>
-        <w:t xml:space="preserve">En el presente caso, esta legitimación se encuentra demostrada toda vez que soy el titular del derecho fundamental de petición, que, en este caso, fue vulnerado por ____________</w:t>
+        <w:t xml:space="preserve">En el presente caso, esta legitimación se encuentra demostrada toda vez que soy el titular del derecho fundamental de petición, que, en este caso, fue vulnerado por Radamel Falcao</w:t>
       </w:r>
       <w:proofErr w:type="spellStart"/>
       <w:r>
@@ -926,7 +926,7 @@
         <w:rPr>
           <w:lang w:val="es-CO"/>
         </w:rPr>
-        <w:t xml:space="preserve">En el presente caso, fue la autoridad pública ____________</w:t>
+        <w:t xml:space="preserve">En el presente caso, fue la autoridad pública Radamel Falcao</w:t>
       </w:r>
       <w:proofErr w:type="spellStart"/>
       <w:r>
@@ -1038,7 +1038,7 @@
         <w:rPr>
           <w:lang w:val="es-CO"/>
         </w:rPr>
-        <w:t xml:space="preserve">1. Que se declare que con el actuar de ____________</w:t>
+        <w:t xml:space="preserve">1. Que se declare que con el actuar de Radamel Falcao</w:t>
       </w:r>
       <w:proofErr w:type="spellStart"/>
       <w:r>
@@ -1066,7 +1066,7 @@
         <w:rPr>
           <w:lang w:val="es-CO"/>
         </w:rPr>
-        <w:t xml:space="preserve">2. Que se ordene a ____________</w:t>
+        <w:t xml:space="preserve">2. Que se ordene a Radamel Falcao</w:t>
       </w:r>
       <w:proofErr w:type="spellStart"/>
       <w:r>
@@ -1108,7 +1108,7 @@
         <w:rPr>
           <w:lang w:val="es-CO"/>
         </w:rPr>
-        <w:t xml:space="preserve">3. Que se ordene a ____________</w:t>
+        <w:t xml:space="preserve">3. Que se ordene a Radamel Falcao</w:t>
       </w:r>
       <w:proofErr w:type="spellStart"/>
       <w:r>
@@ -1128,7 +1128,7 @@
         <w:rPr>
           <w:lang w:val="es-CO"/>
         </w:rPr>
-        <w:t xml:space="preserve"> dar una respuesta clara, de fondo y sin respuestas evasivas al derecho de petición radicado el día _____________</w:t>
+        <w:t xml:space="preserve"> dar una respuesta clara, de fondo y sin respuestas evasivas al derecho de petición radicado el día 2022-07-11</w:t>
       </w:r>
       <w:proofErr w:type="spellStart"/>
       <w:r>
@@ -1185,7 +1185,7 @@
         <w:rPr>
           <w:lang w:val="es-CO"/>
         </w:rPr>
-        <w:t xml:space="preserve">2. Derecho de petición radicado ante ____________</w:t>
+        <w:t xml:space="preserve">2. Derecho de petición radicado ante Radamel Falcao</w:t>
       </w:r>
       <w:proofErr w:type="spellStart"/>
       <w:r>
@@ -1199,7 +1199,7 @@
         <w:rPr>
           <w:lang w:val="es-CO"/>
         </w:rPr>
-        <w:t xml:space="preserve"> el día _____________</w:t>
+        <w:t xml:space="preserve"> el día 2022-07-11</w:t>
       </w:r>
       <w:proofErr w:type="spellStart"/>
       <w:r>
@@ -1340,12 +1340,12 @@
     </w:p>
     <w:p>
       <w:r>
-        <w:t xml:space="preserve">____________</w:t>
+        <w:t xml:space="preserve">Nicolás</w:t>
       </w:r>
     </w:p>
     <w:p>
       <w:r>
-        <w:t xml:space="preserve">______________</w:t>
+        <w:t xml:space="preserve">1020829275</w:t>
       </w:r>
     </w:p>
     <w:sectPr>

</xml_diff>

<commit_message>
Sexta versión. Se agregó el envío de funciones y variables de los formularios nuevos, que aun no estaban conectados. También se empezó a ajustar el word de templete.
</commit_message>
<xml_diff>
--- a/backend/CrearTutela/output.docx
+++ b/backend/CrearTutela/output.docx
@@ -13,7 +13,7 @@
           <w:b/>
           <w:lang w:val="es-CO"/>
         </w:rPr>
-        <w:t xml:space="preserve">JUEZ(A) de </w:t>
+        <w:t xml:space="preserve">JUEZ(A) de __________</w:t>
       </w:r>
       <w:proofErr w:type="spellStart"/>
       <w:r>
@@ -63,7 +63,7 @@
         <w:rPr>
           <w:lang w:val="es-CO"/>
         </w:rPr>
-        <w:t xml:space="preserve">Nicolás</w:t>
+        <w:t xml:space="preserve">____________</w:t>
       </w:r>
       <w:proofErr w:type="spellStart"/>
       <w:r>
@@ -97,7 +97,7 @@
         <w:rPr>
           <w:lang w:val="es-CO"/>
         </w:rPr>
-        <w:t xml:space="preserve">Radamel Falcao</w:t>
+        <w:t xml:space="preserve">____________</w:t>
       </w:r>
       <w:proofErr w:type="spellStart"/>
       <w:r>
@@ -158,7 +158,7 @@
         <w:rPr>
           <w:lang w:val="es-CO"/>
         </w:rPr>
-        <w:t xml:space="preserve">Nicolás</w:t>
+        <w:t xml:space="preserve">____________</w:t>
       </w:r>
       <w:proofErr w:type="spellStart"/>
       <w:r>
@@ -178,7 +178,7 @@
         <w:rPr>
           <w:lang w:val="es-CO"/>
         </w:rPr>
-        <w:t xml:space="preserve">, identificado con cédula de ciudadanía número 1020829275</w:t>
+        <w:t xml:space="preserve">, identificado con cédula de ciudadanía número ______________</w:t>
       </w:r>
       <w:proofErr w:type="spellStart"/>
       <w:r>
@@ -192,7 +192,7 @@
         <w:rPr>
           <w:lang w:val="es-CO"/>
         </w:rPr>
-        <w:t xml:space="preserve">, domiciliado en la ciudad de Bogotá</w:t>
+        <w:t xml:space="preserve">, domiciliado en la ciudad de _____________</w:t>
       </w:r>
       <w:proofErr w:type="spellStart"/>
       <w:r>
@@ -212,7 +212,7 @@
         <w:rPr>
           <w:lang w:val="es-CO"/>
         </w:rPr>
-        <w:t xml:space="preserve">tición (artículo 23 Constitución Política), en contra de: Radamel Falcao</w:t>
+        <w:t xml:space="preserve">tición (artículo 23 Constitución Política), en contra de: ____________</w:t>
       </w:r>
       <w:proofErr w:type="spellStart"/>
       <w:r>
@@ -238,7 +238,7 @@
         <w:rPr>
           <w:lang w:val="es-CO"/>
         </w:rPr>
-        <w:t xml:space="preserve">, o quien haga sus veces, con domicilio en fusa</w:t>
+        <w:t xml:space="preserve">, o quien haga sus veces, con domicilio en _____________</w:t>
       </w:r>
       <w:proofErr w:type="spellStart"/>
       <w:r>
@@ -288,7 +288,7 @@
         <w:rPr>
           <w:lang w:val="es-CO"/>
         </w:rPr>
-        <w:t xml:space="preserve">1. El 2022-07-11</w:t>
+        <w:t xml:space="preserve">1. El _____________</w:t>
       </w:r>
       <w:proofErr w:type="spellStart"/>
       <w:r>
@@ -302,7 +302,7 @@
         <w:rPr>
           <w:lang w:val="es-CO"/>
         </w:rPr>
-        <w:t xml:space="preserve"> radiqué un derecho de petición de solicitud de documentos ante Radamel Falcao</w:t>
+        <w:t xml:space="preserve"> radiqué un derecho de petición de solicitud de documentos ante ____________</w:t>
       </w:r>
       <w:proofErr w:type="spellStart"/>
       <w:r>
@@ -849,7 +849,7 @@
         <w:rPr>
           <w:lang w:val="es-CO"/>
         </w:rPr>
-        <w:t xml:space="preserve">En el presente caso, esta legitimación se encuentra demostrada toda vez que soy el titular del derecho fundamental de petición, que, en este caso, fue vulnerado por Radamel Falcao</w:t>
+        <w:t xml:space="preserve">En el presente caso, esta legitimación se encuentra demostrada toda vez que soy el titular del derecho fundamental de petición, que, en este caso, fue vulnerado por ____________</w:t>
       </w:r>
       <w:proofErr w:type="spellStart"/>
       <w:r>
@@ -926,7 +926,7 @@
         <w:rPr>
           <w:lang w:val="es-CO"/>
         </w:rPr>
-        <w:t xml:space="preserve">En el presente caso, fue la autoridad pública Radamel Falcao</w:t>
+        <w:t xml:space="preserve">En el presente caso, fue la autoridad pública ____________</w:t>
       </w:r>
       <w:proofErr w:type="spellStart"/>
       <w:r>
@@ -1038,7 +1038,7 @@
         <w:rPr>
           <w:lang w:val="es-CO"/>
         </w:rPr>
-        <w:t xml:space="preserve">1. Que se declare que con el actuar de Radamel Falcao</w:t>
+        <w:t xml:space="preserve">1. Que se declare que con el actuar de ____________</w:t>
       </w:r>
       <w:proofErr w:type="spellStart"/>
       <w:r>
@@ -1066,7 +1066,7 @@
         <w:rPr>
           <w:lang w:val="es-CO"/>
         </w:rPr>
-        <w:t xml:space="preserve">2. Que se ordene a Radamel Falcao</w:t>
+        <w:t xml:space="preserve">2. Que se ordene a ____________</w:t>
       </w:r>
       <w:proofErr w:type="spellStart"/>
       <w:r>
@@ -1108,7 +1108,7 @@
         <w:rPr>
           <w:lang w:val="es-CO"/>
         </w:rPr>
-        <w:t xml:space="preserve">3. Que se ordene a Radamel Falcao</w:t>
+        <w:t xml:space="preserve">3. Que se ordene a ____________</w:t>
       </w:r>
       <w:proofErr w:type="spellStart"/>
       <w:r>
@@ -1128,7 +1128,7 @@
         <w:rPr>
           <w:lang w:val="es-CO"/>
         </w:rPr>
-        <w:t xml:space="preserve"> dar una respuesta clara, de fondo y sin respuestas evasivas al derecho de petición radicado el día 2022-07-11</w:t>
+        <w:t xml:space="preserve"> dar una respuesta clara, de fondo y sin respuestas evasivas al derecho de petición radicado el día _____________</w:t>
       </w:r>
       <w:proofErr w:type="spellStart"/>
       <w:r>
@@ -1185,7 +1185,7 @@
         <w:rPr>
           <w:lang w:val="es-CO"/>
         </w:rPr>
-        <w:t xml:space="preserve">2. Derecho de petición radicado ante Radamel Falcao</w:t>
+        <w:t xml:space="preserve">2. Derecho de petición radicado ante ____________</w:t>
       </w:r>
       <w:proofErr w:type="spellStart"/>
       <w:r>
@@ -1199,7 +1199,7 @@
         <w:rPr>
           <w:lang w:val="es-CO"/>
         </w:rPr>
-        <w:t xml:space="preserve"> el día 2022-07-11</w:t>
+        <w:t xml:space="preserve"> el día _____________</w:t>
       </w:r>
       <w:proofErr w:type="spellStart"/>
       <w:r>
@@ -1340,12 +1340,12 @@
     </w:p>
     <w:p>
       <w:r>
-        <w:t xml:space="preserve">Nicolás</w:t>
+        <w:t xml:space="preserve">____________</w:t>
       </w:r>
     </w:p>
     <w:p>
       <w:r>
-        <w:t xml:space="preserve">1020829275</w:t>
+        <w:t xml:space="preserve">______________</w:t>
       </w:r>
     </w:p>
     <w:sectPr>

</xml_diff>

<commit_message>
Septima version. Se ajusta el template de Word y los formularios para que funcionen conjuntamente en muchas funciones. Una vez se termine esto, ya queda funcional la plataforma, y únicamente faltaría ajuster de forma || Version #7. I ajusted the word template and the forms for them to work together en several functions. As soon as this is finished, the platform should work. It would only remain to adjust de frontend, in order to make it prettier.
</commit_message>
<xml_diff>
--- a/backend/CrearTutela/output.docx
+++ b/backend/CrearTutela/output.docx
@@ -43,7 +43,35 @@
           <w:b/>
           <w:lang w:val="es-CO"/>
         </w:rPr>
-        <w:t>E.    S.    D.</w:t>
+        <w:t>E.</w:t>
+      </w:r>
+      <w:r>
+        <w:rPr>
+          <w:b/>
+          <w:lang w:val="es-CO"/>
+        </w:rPr>
+        <w:t xml:space="preserve"> </w:t>
+      </w:r>
+      <w:r>
+        <w:rPr>
+          <w:b/>
+          <w:lang w:val="es-CO"/>
+        </w:rPr>
+        <w:t>S.</w:t>
+      </w:r>
+      <w:r>
+        <w:rPr>
+          <w:b/>
+          <w:lang w:val="es-CO"/>
+        </w:rPr>
+        <w:t xml:space="preserve"> </w:t>
+      </w:r>
+      <w:r>
+        <w:rPr>
+          <w:b/>
+          <w:lang w:val="es-CO"/>
+        </w:rPr>
+        <w:t>D.</w:t>
       </w:r>
     </w:p>
     <w:p>
@@ -136,6 +164,7 @@
     </w:p>
     <w:p>
       <w:pPr>
+        <w:jc w:val="both"/>
         <w:rPr>
           <w:lang w:val="es-CO"/>
         </w:rPr>
@@ -145,6 +174,38 @@
           <w:lang w:val="es-CO"/>
         </w:rPr>
         <w:t xml:space="preserve"> </w:t>
+      </w:r>
+      <w:r>
+        <w:rPr>
+          <w:lang w:val="es-CO"/>
+        </w:rPr>
+        <w:t/>
+      </w:r>
+      <w:r>
+        <w:rPr>
+          <w:lang w:val="es-CO"/>
+        </w:rPr>
+        <w:t/>
+      </w:r>
+      <w:proofErr w:type="spellStart"/>
+      <w:r>
+        <w:rPr>
+          <w:lang w:val="es-CO"/>
+        </w:rPr>
+        <w:t/>
+      </w:r>
+      <w:r>
+        <w:rPr>
+          <w:lang w:val="es-CO"/>
+        </w:rPr>
+        <w:t/>
+      </w:r>
+      <w:proofErr w:type="spellEnd"/>
+      <w:r>
+        <w:rPr>
+          <w:lang w:val="es-CO"/>
+        </w:rPr>
+        <w:t/>
       </w:r>
     </w:p>
     <w:p>
@@ -172,13 +233,33 @@
         <w:rPr>
           <w:lang w:val="es-CO"/>
         </w:rPr>
+        <w:t xml:space="preserve">, identificado con </w:t>
+      </w:r>
+      <w:r>
+        <w:rPr>
+          <w:lang w:val="es-CO"/>
+        </w:rPr>
+        <w:t xml:space="preserve">____________</w:t>
+      </w:r>
+      <w:proofErr w:type="spellStart"/>
+      <w:r>
+        <w:rPr>
+          <w:lang w:val="es-CO"/>
+        </w:rPr>
         <w:t/>
       </w:r>
-      <w:r>
-        <w:rPr>
-          <w:lang w:val="es-CO"/>
-        </w:rPr>
-        <w:t xml:space="preserve">, identificado con cédula de ciudadanía número ______________</w:t>
+      <w:proofErr w:type="spellEnd"/>
+      <w:r>
+        <w:rPr>
+          <w:lang w:val="es-CO"/>
+        </w:rPr>
+        <w:t/>
+      </w:r>
+      <w:r>
+        <w:rPr>
+          <w:lang w:val="es-CO"/>
+        </w:rPr>
+        <w:t xml:space="preserve"> número ____________</w:t>
       </w:r>
       <w:proofErr w:type="spellStart"/>
       <w:r>
@@ -192,6 +273,72 @@
         <w:rPr>
           <w:lang w:val="es-CO"/>
         </w:rPr>
+        <w:t xml:space="preserve">, actuando </w:t>
+      </w:r>
+      <w:r>
+        <w:rPr>
+          <w:lang w:val="es-CO"/>
+        </w:rPr>
+        <w:t xml:space="preserve">como apoderado de </w:t>
+      </w:r>
+      <w:r>
+        <w:rPr>
+          <w:lang w:val="es-CO"/>
+        </w:rPr>
+        <w:t xml:space="preserve">____________</w:t>
+      </w:r>
+      <w:proofErr w:type="spellStart"/>
+      <w:r>
+        <w:rPr>
+          <w:lang w:val="es-CO"/>
+        </w:rPr>
+        <w:t/>
+      </w:r>
+      <w:proofErr w:type="spellEnd"/>
+      <w:r>
+        <w:rPr>
+          <w:lang w:val="es-CO"/>
+        </w:rPr>
+        <w:t xml:space="preserve">, identificado con </w:t>
+      </w:r>
+      <w:r>
+        <w:rPr>
+          <w:lang w:val="es-CO"/>
+        </w:rPr>
+        <w:t xml:space="preserve">______________</w:t>
+      </w:r>
+      <w:proofErr w:type="spellStart"/>
+      <w:r>
+        <w:rPr>
+          <w:lang w:val="es-CO"/>
+        </w:rPr>
+        <w:t/>
+      </w:r>
+      <w:proofErr w:type="spellEnd"/>
+      <w:r>
+        <w:rPr>
+          <w:lang w:val="es-CO"/>
+        </w:rPr>
+        <w:t/>
+      </w:r>
+      <w:r>
+        <w:rPr>
+          <w:lang w:val="es-CO"/>
+        </w:rPr>
+        <w:t xml:space="preserve"> número ______________</w:t>
+      </w:r>
+      <w:proofErr w:type="spellStart"/>
+      <w:r>
+        <w:rPr>
+          <w:lang w:val="es-CO"/>
+        </w:rPr>
+        <w:t/>
+      </w:r>
+      <w:proofErr w:type="spellEnd"/>
+      <w:r>
+        <w:rPr>
+          <w:lang w:val="es-CO"/>
+        </w:rPr>
         <w:t xml:space="preserve">, domiciliado en la ciudad de _____________</w:t>
       </w:r>
       <w:proofErr w:type="spellStart"/>
@@ -206,13 +353,20 @@
         <w:rPr>
           <w:lang w:val="es-CO"/>
         </w:rPr>
-        <w:t xml:space="preserve">, actuando en nombre propio, formulo acción de tutela (artículo 86 Constitución Política) para la protección de mi derecho fundamental de pe</w:t>
-      </w:r>
-      <w:r>
-        <w:rPr>
-          <w:lang w:val="es-CO"/>
-        </w:rPr>
-        <w:t xml:space="preserve">tición (artículo 23 Constitución Política), en contra de: ____________</w:t>
+        <w:t xml:space="preserve">, formulo acción de </w:t>
+      </w:r>
+      <w:r>
+        <w:rPr>
+          <w:u w:val="single"/>
+          <w:lang w:val="es-CO"/>
+        </w:rPr>
+        <w:t xml:space="preserve">tutela</w:t>
+      </w:r>
+      <w:r>
+        <w:rPr>
+          <w:lang w:val="es-CO"/>
+        </w:rPr>
+        <w:t xml:space="preserve"> (artículo 86 Constitución Política) para la protección de mi derecho fundamental de petición (artículo 23 Constitución Política), en contra de: ____________</w:t>
       </w:r>
       <w:proofErr w:type="spellStart"/>
       <w:r>
@@ -226,19 +380,43 @@
         <w:rPr>
           <w:lang w:val="es-CO"/>
         </w:rPr>
-        <w:t xml:space="preserve">, representado legalmente por </w:t>
-      </w:r>
-      <w:r>
-        <w:rPr>
-          <w:lang w:val="es-CO"/>
-        </w:rPr>
-        <w:t xml:space="preserve">Juan on Juan</w:t>
-      </w:r>
-      <w:r>
-        <w:rPr>
-          <w:lang w:val="es-CO"/>
-        </w:rPr>
-        <w:t xml:space="preserve">, o quien haga sus veces, con domicilio en _____________</w:t>
+        <w:t/>
+      </w:r>
+      <w:r>
+        <w:rPr>
+          <w:lang w:val="es-CO"/>
+        </w:rPr>
+        <w:t xml:space="preserve"> </w:t>
+      </w:r>
+      <w:r>
+        <w:rPr>
+          <w:lang w:val="es-CO"/>
+        </w:rPr>
+        <w:t/>
+      </w:r>
+      <w:r>
+        <w:rPr>
+          <w:lang w:val="es-CO"/>
+        </w:rPr>
+        <w:t/>
+      </w:r>
+      <w:r>
+        <w:rPr>
+          <w:lang w:val="es-CO"/>
+        </w:rPr>
+        <w:t/>
+      </w:r>
+      <w:r>
+        <w:rPr>
+          <w:lang w:val="es-CO"/>
+        </w:rPr>
+        <w:t xml:space="preserve">,</w:t>
+      </w:r>
+      <w:r>
+        <w:rPr>
+          <w:lang w:val="es-CO"/>
+        </w:rPr>
+        <w:t xml:space="preserve"> representado legalmente por ____________</w:t>
       </w:r>
       <w:proofErr w:type="spellStart"/>
       <w:r>
@@ -252,7 +430,57 @@
         <w:rPr>
           <w:lang w:val="es-CO"/>
         </w:rPr>
-        <w:t xml:space="preserve">, con base en los siguientes hechos:</w:t>
+        <w:t/>
+      </w:r>
+      <w:r>
+        <w:rPr>
+          <w:lang w:val="es-CO"/>
+        </w:rPr>
+        <w:t xml:space="preserve">, </w:t>
+      </w:r>
+      <w:r>
+        <w:rPr>
+          <w:lang w:val="es-CO"/>
+        </w:rPr>
+        <w:t xml:space="preserve">o quien haga sus veces,</w:t>
+      </w:r>
+      <w:r>
+        <w:rPr>
+          <w:lang w:val="es-CO"/>
+        </w:rPr>
+        <w:t xml:space="preserve"> </w:t>
+      </w:r>
+      <w:r>
+        <w:rPr>
+          <w:lang w:val="es-CO"/>
+        </w:rPr>
+        <w:t/>
+      </w:r>
+      <w:proofErr w:type="spellStart"/>
+      <w:r>
+        <w:rPr>
+          <w:lang w:val="es-CO"/>
+        </w:rPr>
+        <w:t/>
+      </w:r>
+      <w:proofErr w:type="spellEnd"/>
+      <w:r>
+        <w:rPr>
+          <w:lang w:val="es-CO"/>
+        </w:rPr>
+        <w:t xml:space="preserve">, con</w:t>
+      </w:r>
+      <w:r>
+        <w:rPr>
+          <w:lang w:val="es-CO"/>
+        </w:rPr>
+        <w:t xml:space="preserve"> </w:t>
+      </w:r>
+      <w:r>
+        <w:rPr>
+          <w:lang w:val="es-CO"/>
+        </w:rPr>
+        <w:t xml:space="preserve">base en los siguientes hechos:</w:t>
       </w:r>
     </w:p>
     <w:p>
@@ -267,18 +495,16 @@
           <w:b/>
           <w:lang w:val="es-CO"/>
         </w:rPr>
-        <w:t>H</w:t>
-      </w:r>
-      <w:r>
-        <w:rPr>
-          <w:b/>
-          <w:lang w:val="es-CO"/>
-        </w:rPr>
-        <w:t>ECHOS</w:t>
+        <w:t>HECHOS</w:t>
       </w:r>
     </w:p>
     <w:p>
       <w:pPr>
+        <w:pStyle w:val="Prrafodelista"/>
+        <w:numPr>
+          <w:ilvl w:val="0"/>
+          <w:numId w:val="11"/>
+        </w:numPr>
         <w:jc w:val="both"/>
         <w:rPr>
           <w:lang w:val="es-CO"/>
@@ -288,7 +514,7 @@
         <w:rPr>
           <w:lang w:val="es-CO"/>
         </w:rPr>
-        <w:t xml:space="preserve">1. El _____________</w:t>
+        <w:t xml:space="preserve">El _____________</w:t>
       </w:r>
       <w:proofErr w:type="spellStart"/>
       <w:r>
@@ -302,7 +528,7 @@
         <w:rPr>
           <w:lang w:val="es-CO"/>
         </w:rPr>
-        <w:t xml:space="preserve"> radiqué un derecho de petición de solicitud de documentos ante ____________</w:t>
+        <w:t xml:space="preserve"> radiqué un derecho de petición ante ____________</w:t>
       </w:r>
       <w:proofErr w:type="spellStart"/>
       <w:r>
@@ -321,46 +547,21 @@
     </w:p>
     <w:p>
       <w:pPr>
+        <w:pStyle w:val="Prrafodelista"/>
+        <w:ind w:left="790"/>
         <w:jc w:val="both"/>
         <w:rPr>
           <w:lang w:val="es-CO"/>
         </w:rPr>
       </w:pPr>
-      <w:r>
-        <w:rPr>
-          <w:lang w:val="es-CO"/>
-        </w:rPr>
-        <w:t xml:space="preserve">2. El día </w:t>
-      </w:r>
-      <w:r>
-        <w:rPr>
-          <w:lang w:val="es-CO"/>
-        </w:rPr>
-        <w:t xml:space="preserve">23 de mayo</w:t>
-      </w:r>
-      <w:r>
-        <w:rPr>
-          <w:lang w:val="es-CO"/>
-        </w:rPr>
-        <w:t/>
-      </w:r>
-      <w:proofErr w:type="spellStart"/>
-      <w:r>
-        <w:rPr>
-          <w:lang w:val="es-CO"/>
-        </w:rPr>
-        <w:t/>
-      </w:r>
-      <w:proofErr w:type="spellEnd"/>
-      <w:r>
-        <w:rPr>
-          <w:lang w:val="es-CO"/>
-        </w:rPr>
-        <w:t xml:space="preserve">, la demandada dio contestación al derecho de petición, solicitando un tiempo adicional de  días para resolver la cuestión.</w:t>
-      </w:r>
     </w:p>
     <w:p>
       <w:pPr>
+        <w:pStyle w:val="Prrafodelista"/>
+        <w:numPr>
+          <w:ilvl w:val="0"/>
+          <w:numId w:val="11"/>
+        </w:numPr>
         <w:jc w:val="both"/>
         <w:rPr>
           <w:lang w:val="es-CO"/>
@@ -370,11 +571,71 @@
         <w:rPr>
           <w:lang w:val="es-CO"/>
         </w:rPr>
-        <w:t xml:space="preserve">3. Transcurrido este término, la entidad emitió respuesta al derecho de petición el día .</w:t>
+        <w:t>El derecho de petición radicado era</w:t>
+      </w:r>
+      <w:r>
+        <w:rPr>
+          <w:lang w:val="es-CO"/>
+        </w:rPr>
+        <w:t xml:space="preserve"> </w:t>
+      </w:r>
+      <w:r>
+        <w:rPr>
+          <w:lang w:val="es-CO"/>
+        </w:rPr>
+        <w:t>de</w:t>
+      </w:r>
+      <w:r>
+        <w:rPr>
+          <w:lang w:val="es-CO"/>
+        </w:rPr>
+        <w:t xml:space="preserve"> SolicitudDocumentos</w:t>
+      </w:r>
+      <w:proofErr w:type="spellStart"/>
+      <w:r>
+        <w:rPr>
+          <w:lang w:val="es-CO"/>
+        </w:rPr>
+        <w:t/>
+      </w:r>
+      <w:proofErr w:type="spellEnd"/>
+      <w:r>
+        <w:rPr>
+          <w:lang w:val="es-CO"/>
+        </w:rPr>
+        <w:t/>
+      </w:r>
+      <w:r>
+        <w:rPr>
+          <w:lang w:val="es-CO"/>
+        </w:rPr>
+        <w:t xml:space="preserve"> y se solicitaba undefined</w:t>
+      </w:r>
+      <w:proofErr w:type="spellStart"/>
+      <w:r>
+        <w:rPr>
+          <w:lang w:val="es-CO"/>
+        </w:rPr>
+        <w:t/>
+      </w:r>
+      <w:proofErr w:type="spellEnd"/>
+      <w:r>
+        <w:rPr>
+          <w:lang w:val="es-CO"/>
+        </w:rPr>
+        <w:t/>
+      </w:r>
+      <w:r>
+        <w:rPr>
+          <w:lang w:val="es-CO"/>
+        </w:rPr>
+        <w:t>.</w:t>
       </w:r>
     </w:p>
     <w:p>
       <w:pPr>
+        <w:pStyle w:val="Prrafodelista"/>
+        <w:ind w:left="790"/>
         <w:jc w:val="both"/>
         <w:rPr>
           <w:lang w:val="es-CO"/>
@@ -384,21 +645,104 @@
         <w:rPr>
           <w:lang w:val="es-CO"/>
         </w:rPr>
-        <w:t xml:space="preserve">4. La respuesta de la demandada fue incompleta toda vez que no se </w:t>
-      </w:r>
-      <w:r>
-        <w:rPr>
-          <w:lang w:val="es-CO"/>
-        </w:rPr>
-        <w:t>dio una respuesta de fondo a la pregunta formulada.</w:t>
+        <w:t/>
+      </w:r>
+      <w:proofErr w:type="spellStart"/>
+      <w:r>
+        <w:rPr>
+          <w:lang w:val="es-CO"/>
+        </w:rPr>
+        <w:t/>
+      </w:r>
+      <w:proofErr w:type="spellEnd"/>
+      <w:r>
+        <w:rPr>
+          <w:lang w:val="es-CO"/>
+        </w:rPr>
+        <w:t/>
+      </w:r>
+      <w:r>
+        <w:rPr>
+          <w:lang w:val="es-CO"/>
+        </w:rPr>
+        <w:t/>
+      </w:r>
+      <w:r>
+        <w:rPr>
+          <w:lang w:val="es-CO"/>
+        </w:rPr>
+        <w:t/>
+      </w:r>
+      <w:r>
+        <w:rPr>
+          <w:lang w:val="es-CO"/>
+        </w:rPr>
+        <w:t xml:space="preserve"> </w:t>
       </w:r>
     </w:p>
     <w:p>
       <w:pPr>
-        <w:rPr>
-          <w:lang w:val="es-CO"/>
-        </w:rPr>
-      </w:pPr>
+        <w:pStyle w:val="Prrafodelista"/>
+        <w:numPr>
+          <w:ilvl w:val="0"/>
+          <w:numId w:val="11"/>
+        </w:numPr>
+        <w:jc w:val="both"/>
+        <w:rPr>
+          <w:lang w:val="es-CO"/>
+        </w:rPr>
+      </w:pPr>
+      <w:r>
+        <w:rPr>
+          <w:lang w:val="es-CO"/>
+        </w:rPr>
+        <w:lastRenderedPageBreak/>
+        <w:t xml:space="preserve">El día </w:t>
+      </w:r>
+      <w:r>
+        <w:rPr>
+          <w:lang w:val="es-CO"/>
+        </w:rPr>
+        <w:t/>
+      </w:r>
+      <w:r>
+        <w:rPr>
+          <w:lang w:val="es-CO"/>
+        </w:rPr>
+        <w:t/>
+      </w:r>
+      <w:r>
+        <w:rPr>
+          <w:lang w:val="es-CO"/>
+        </w:rPr>
+        <w:t xml:space="preserve">___________ </w:t>
+      </w:r>
+      <w:r>
+        <w:rPr>
+          <w:lang w:val="es-CO"/>
+        </w:rPr>
+        <w:t/>
+      </w:r>
+      <w:proofErr w:type="spellStart"/>
+      <w:r>
+        <w:rPr>
+          <w:lang w:val="es-CO"/>
+        </w:rPr>
+        <w:t/>
+      </w:r>
+      <w:proofErr w:type="spellEnd"/>
+      <w:r>
+        <w:rPr>
+          <w:lang w:val="es-CO"/>
+        </w:rPr>
+        <w:t xml:space="preserve">, la demandada dio contestación al derecho de petición</w:t>
+      </w:r>
+      <w:r>
+        <w:rPr>
+          <w:lang w:val="es-CO"/>
+        </w:rPr>
+        <w:t xml:space="preserve">.</w:t>
+      </w:r>
       <w:r>
         <w:rPr>
           <w:lang w:val="es-CO"/>
@@ -408,35 +752,67 @@
     </w:p>
     <w:p>
       <w:pPr>
-        <w:jc w:val="center"/>
-        <w:rPr>
-          <w:lang w:val="es-CO"/>
-        </w:rPr>
-      </w:pPr>
-      <w:r>
-        <w:rPr>
-          <w:b/>
-          <w:lang w:val="es-CO"/>
-        </w:rPr>
-        <w:t>FUNDAMENTOS DE DERECHO</w:t>
+        <w:pStyle w:val="Prrafodelista"/>
+        <w:ind w:left="790"/>
+        <w:jc w:val="both"/>
+        <w:rPr>
+          <w:lang w:val="es-CO"/>
+        </w:rPr>
+      </w:pPr>
+      <w:r>
+        <w:rPr>
+          <w:lang w:val="es-CO"/>
+        </w:rPr>
+        <w:t/>
+      </w:r>
+      <w:r>
+        <w:rPr>
+          <w:lang w:val="es-CO"/>
+        </w:rPr>
+        <w:t/>
+      </w:r>
+      <w:r>
+        <w:rPr>
+          <w:lang w:val="es-CO"/>
+        </w:rPr>
+        <w:t/>
+      </w:r>
+      <w:r>
+        <w:rPr>
+          <w:lang w:val="es-CO"/>
+        </w:rPr>
+        <w:t/>
+      </w:r>
+      <w:r>
+        <w:rPr>
+          <w:lang w:val="es-CO"/>
+        </w:rPr>
+        <w:t/>
       </w:r>
     </w:p>
     <w:p>
       <w:pPr>
-        <w:rPr>
-          <w:lang w:val="es-CO"/>
-        </w:rPr>
-      </w:pPr>
-      <w:r>
-        <w:rPr>
-          <w:b/>
-          <w:lang w:val="es-CO"/>
-        </w:rPr>
-        <w:t>Derecho fundamental vulnerado: Derecho de petición (art. 23 CP y Ley Estatutaria 1755 de 2015)</w:t>
+        <w:pStyle w:val="Prrafodelista"/>
+        <w:numPr>
+          <w:ilvl w:val="0"/>
+          <w:numId w:val="11"/>
+        </w:numPr>
+        <w:jc w:val="both"/>
+        <w:rPr>
+          <w:lang w:val="es-CO"/>
+        </w:rPr>
+      </w:pPr>
+      <w:r>
+        <w:rPr>
+          <w:lang w:val="es-CO"/>
+        </w:rPr>
+        <w:t xml:space="preserve">En su respuesta, el accionado solicitó tiempo adicional para resolver a la solicitud.</w:t>
       </w:r>
     </w:p>
     <w:p>
       <w:pPr>
+        <w:pStyle w:val="Prrafodelista"/>
+        <w:ind w:left="790"/>
         <w:jc w:val="both"/>
         <w:rPr>
           <w:lang w:val="es-CO"/>
@@ -446,25 +822,28 @@
         <w:rPr>
           <w:lang w:val="es-CO"/>
         </w:rPr>
-        <w:t xml:space="preserve">El artículo 23 de la Constitución señala que: </w:t>
-      </w:r>
-      <w:r>
-        <w:rPr>
-          <w:i/>
-          <w:lang w:val="es-CO"/>
-        </w:rPr>
-        <w:t>Toda persona tiene derecho a presentar</w:t>
-      </w:r>
-      <w:r>
-        <w:rPr>
-          <w:i/>
-          <w:lang w:val="es-CO"/>
-        </w:rPr>
-        <w:t xml:space="preserve"> peticiones respetuosas a las autoridades por motivos de interés general particular y a obtener pronta resolución. El legislador podrá reglamentar su ejercicio ante organizaciones privadas para garantizar los derechos fundamentales.</w:t>
+        <w:t/>
+      </w:r>
+      <w:r>
+        <w:rPr>
+          <w:lang w:val="es-CO"/>
+        </w:rPr>
+        <w:t/>
+      </w:r>
+      <w:r>
+        <w:rPr>
+          <w:lang w:val="es-CO"/>
+        </w:rPr>
+        <w:t/>
       </w:r>
     </w:p>
     <w:p>
       <w:pPr>
+        <w:pStyle w:val="Prrafodelista"/>
+        <w:numPr>
+          <w:ilvl w:val="0"/>
+          <w:numId w:val="11"/>
+        </w:numPr>
         <w:jc w:val="both"/>
         <w:rPr>
           <w:lang w:val="es-CO"/>
@@ -474,38 +853,87 @@
         <w:rPr>
           <w:lang w:val="es-CO"/>
         </w:rPr>
-        <w:lastRenderedPageBreak/>
-        <w:t>El artículo 14 de la Le</w:t>
-      </w:r>
-      <w:r>
-        <w:rPr>
-          <w:lang w:val="es-CO"/>
-        </w:rPr>
-        <w:t>y 1755 de 2015 señala los términos en los que se debe dar respuesta a los derechos de petición. Así, para el caso de los derechos de petición de solicitud de documentos el término de respuesta de la petición es de 10 días.</w:t>
+        <w:t xml:space="preserve">T</w:t>
+      </w:r>
+      <w:r>
+        <w:rPr>
+          <w:lang w:val="es-CO"/>
+        </w:rPr>
+        <w:t xml:space="preserve">ranscurrido este término, la entidad emitió respuesta al derecho de petición el día </w:t>
+      </w:r>
+      <w:r>
+        <w:rPr>
+          <w:lang w:val="es-CO"/>
+        </w:rPr>
+        <w:t/>
+      </w:r>
+      <w:r>
+        <w:rPr>
+          <w:lang w:val="es-CO"/>
+        </w:rPr>
+        <w:t/>
+      </w:r>
+      <w:r>
+        <w:rPr>
+          <w:lang w:val="es-CO"/>
+        </w:rPr>
+        <w:t/>
+      </w:r>
+      <w:r>
+        <w:rPr>
+          <w:lang w:val="es-CO"/>
+        </w:rPr>
+        <w:t xml:space="preserve">_______</w:t>
+      </w:r>
+      <w:r>
+        <w:rPr>
+          <w:lang w:val="es-CO"/>
+        </w:rPr>
+        <w:t/>
+      </w:r>
+      <w:r>
+        <w:rPr>
+          <w:lang w:val="es-CO"/>
+        </w:rPr>
+        <w:t/>
+      </w:r>
+      <w:r>
+        <w:rPr>
+          <w:lang w:val="es-CO"/>
+        </w:rPr>
+        <w:t/>
+      </w:r>
+      <w:r>
+        <w:rPr>
+          <w:lang w:val="es-CO"/>
+        </w:rPr>
+        <w:t/>
+      </w:r>
+      <w:r>
+        <w:rPr>
+          <w:lang w:val="es-CO"/>
+        </w:rPr>
+        <w:t xml:space="preserve">.</w:t>
       </w:r>
     </w:p>
     <w:p>
       <w:pPr>
+        <w:pStyle w:val="Prrafodelista"/>
+        <w:ind w:left="790"/>
         <w:jc w:val="both"/>
         <w:rPr>
           <w:lang w:val="es-CO"/>
         </w:rPr>
       </w:pPr>
-      <w:r>
-        <w:rPr>
-          <w:lang w:val="es-CO"/>
-        </w:rPr>
-        <w:t xml:space="preserve">Igualmente, señala la norma que, </w:t>
-      </w:r>
-      <w:r>
-        <w:rPr>
-          <w:lang w:val="es-CO"/>
-        </w:rPr>
-        <w:t>en caso de que se hayan solicitado documentos y la entidad no haya dado respuesta al derecho de petición, se configura silencio administrativo positivo. Por tanto, la entidad ya no podrá negarse a entregar los documentos solicitados.</w:t>
-      </w:r>
     </w:p>
     <w:p>
       <w:pPr>
+        <w:pStyle w:val="Prrafodelista"/>
+        <w:numPr>
+          <w:ilvl w:val="0"/>
+          <w:numId w:val="11"/>
+        </w:numPr>
+        <w:spacing w:after="0"/>
         <w:jc w:val="both"/>
         <w:rPr>
           <w:lang w:val="es-CO"/>
@@ -515,98 +943,106 @@
         <w:rPr>
           <w:lang w:val="es-CO"/>
         </w:rPr>
-        <w:t>Como lo ha señalado la</w:t>
-      </w:r>
-      <w:r>
-        <w:rPr>
-          <w:lang w:val="es-CO"/>
-        </w:rPr>
-        <w:t xml:space="preserve"> Corte, el titular del derecho de petición tiene derecho, no sólo a una respuesta, sino a una respuesta efectiva, clara, de fondo y sobre todas las preguntas planteadas. </w:t>
+        <w:t xml:space="preserve">La respuesta </w:t>
+      </w:r>
+      <w:r>
+        <w:rPr>
+          <w:lang w:val="es-CO"/>
+        </w:rPr>
+        <w:t xml:space="preserve">al derecho de petición</w:t>
+      </w:r>
+      <w:r>
+        <w:rPr>
+          <w:lang w:val="es-CO"/>
+        </w:rPr>
+        <w:t xml:space="preserve"> fue 0</w:t>
+      </w:r>
+      <w:proofErr w:type="spellStart"/>
+      <w:r>
+        <w:rPr>
+          <w:lang w:val="es-CO"/>
+        </w:rPr>
+        <w:t/>
+      </w:r>
+      <w:proofErr w:type="spellEnd"/>
+      <w:r>
+        <w:rPr>
+          <w:lang w:val="es-CO"/>
+        </w:rPr>
+        <w:t xml:space="preserve"> debido a que</w:t>
+      </w:r>
+      <w:r>
+        <w:rPr>
+          <w:lang w:val="es-CO"/>
+        </w:rPr>
+        <w:t xml:space="preserve"> </w:t>
+      </w:r>
+      <w:r>
+        <w:rPr>
+          <w:lang w:val="es-CO"/>
+        </w:rPr>
+        <w:t xml:space="preserve">undefined</w:t>
+      </w:r>
+      <w:r>
+        <w:rPr>
+          <w:lang w:val="es-CO"/>
+        </w:rPr>
+        <w:t/>
+      </w:r>
+      <w:proofErr w:type="spellStart"/>
+      <w:r>
+        <w:rPr>
+          <w:lang w:val="es-CO"/>
+        </w:rPr>
+        <w:t/>
+      </w:r>
+      <w:proofErr w:type="spellEnd"/>
+      <w:r>
+        <w:rPr>
+          <w:lang w:val="es-CO"/>
+        </w:rPr>
+        <w:t/>
+      </w:r>
+      <w:r>
+        <w:rPr>
+          <w:lang w:val="es-CO"/>
+        </w:rPr>
+        <w:t xml:space="preserve">.</w:t>
       </w:r>
     </w:p>
     <w:p>
       <w:pPr>
-        <w:jc w:val="both"/>
-        <w:rPr>
-          <w:lang w:val="es-CO"/>
-        </w:rPr>
-      </w:pPr>
-      <w:r>
-        <w:rPr>
-          <w:lang w:val="es-CO"/>
-        </w:rPr>
-        <w:t xml:space="preserve">En palabras de la Corte: </w:t>
-      </w:r>
-      <w:r>
-        <w:rPr>
-          <w:i/>
-          <w:lang w:val="es-CO"/>
-        </w:rPr>
-        <w:t xml:space="preserve">&lt;&lt;En reiterada jurisprudencia la Corte Constitucional se ha </w:t>
-      </w:r>
-      <w:r>
-        <w:rPr>
-          <w:i/>
-          <w:lang w:val="es-CO"/>
-        </w:rPr>
-        <w:t>referido al derecho de petición, precisando que el contenido esencial de este derecho comprende: (i) la posibilidad efectiva de elevar, en términos respetuosos, solicitudes ante las autoridades, sin que éstas se nieguen a recibirlas o se abstengan de trami</w:t>
-      </w:r>
-      <w:r>
-        <w:rPr>
-          <w:i/>
-          <w:lang w:val="es-CO"/>
-        </w:rPr>
-        <w:t>tarlas; (</w:t>
-      </w:r>
-      <w:proofErr w:type="spellStart"/>
-      <w:r>
-        <w:rPr>
-          <w:i/>
-          <w:lang w:val="es-CO"/>
-        </w:rPr>
-        <w:t>ii</w:t>
-      </w:r>
-      <w:proofErr w:type="spellEnd"/>
-      <w:r>
-        <w:rPr>
-          <w:i/>
-          <w:lang w:val="es-CO"/>
-        </w:rPr>
-        <w:t>) la respuesta oportuna, esto es, dentro de los términos establecidos en el ordenamiento jurídico, con independencia de que su sentido sea positivo o negativo; (</w:t>
-      </w:r>
-      <w:proofErr w:type="spellStart"/>
-      <w:r>
-        <w:rPr>
-          <w:i/>
-          <w:lang w:val="es-CO"/>
-        </w:rPr>
-        <w:t>iii</w:t>
-      </w:r>
-      <w:proofErr w:type="spellEnd"/>
-      <w:r>
-        <w:rPr>
-          <w:i/>
-          <w:lang w:val="es-CO"/>
-        </w:rPr>
-        <w:t>) una respuesta de fondo o contestación material, lo que implica una obligación d</w:t>
-      </w:r>
-      <w:r>
-        <w:rPr>
-          <w:i/>
-          <w:lang w:val="es-CO"/>
-        </w:rPr>
-        <w:t>e la autoridad a que entre en la materia propia de la solicitud, según el ámbito de su competencia, desarrollando de manera completa todos los asuntos planteados (plena correspondencia entre la petición y la respuesta) y excluyendo fórmulas evasivas o elus</w:t>
-      </w:r>
-      <w:r>
-        <w:rPr>
-          <w:i/>
-          <w:lang w:val="es-CO"/>
-        </w:rPr>
-        <w:t>ivas&gt;&gt;(T-077 de 2018).</w:t>
+        <w:spacing w:after="0"/>
+        <w:rPr>
+          <w:lang w:val="es-CO"/>
+        </w:rPr>
+      </w:pPr>
+      <w:r>
+        <w:rPr>
+          <w:lang w:val="es-CO"/>
+        </w:rPr>
+        <w:t/>
+      </w:r>
+      <w:r>
+        <w:rPr>
+          <w:lang w:val="es-CO"/>
+        </w:rPr>
+        <w:t/>
+      </w:r>
+      <w:r>
+        <w:rPr>
+          <w:lang w:val="es-CO"/>
+        </w:rPr>
+        <w:t/>
       </w:r>
     </w:p>
     <w:p>
       <w:pPr>
+        <w:pStyle w:val="Prrafodelista"/>
+        <w:numPr>
+          <w:ilvl w:val="0"/>
+          <w:numId w:val="11"/>
+        </w:numPr>
         <w:jc w:val="both"/>
         <w:rPr>
           <w:lang w:val="es-CO"/>
@@ -616,39 +1052,74 @@
         <w:rPr>
           <w:lang w:val="es-CO"/>
         </w:rPr>
-        <w:t xml:space="preserve">En el caso en concreto, se observa que ya transcurrió el término legal sin que la demandada haya dado una respuesta adecuada o idónea, toda vez </w:t>
-      </w:r>
-      <w:proofErr w:type="spellStart"/>
-      <w:r>
-        <w:rPr>
-          <w:lang w:val="es-CO"/>
-        </w:rPr>
-        <w:t>queno</w:t>
-      </w:r>
-      <w:proofErr w:type="spellEnd"/>
-      <w:r>
-        <w:rPr>
-          <w:lang w:val="es-CO"/>
-        </w:rPr>
-        <w:t xml:space="preserve"> se dio una respuesta de fondo a la pregunta formulada</w:t>
+        <w:t xml:space="preserve">Transcurrido este término, la entidad </w:t>
+      </w:r>
+      <w:r>
+        <w:rPr>
+          <w:lang w:val="es-CO"/>
+        </w:rPr>
+        <w:t xml:space="preserve">no </w:t>
+      </w:r>
+      <w:r>
+        <w:rPr>
+          <w:lang w:val="es-CO"/>
+        </w:rPr>
+        <w:t xml:space="preserve">emitió respuesta al derecho de petición.</w:t>
       </w:r>
     </w:p>
     <w:p>
       <w:pPr>
-        <w:rPr>
-          <w:lang w:val="es-CO"/>
-        </w:rPr>
-      </w:pPr>
-      <w:r>
-        <w:rPr>
-          <w:b/>
-          <w:lang w:val="es-CO"/>
-        </w:rPr>
-        <w:t xml:space="preserve">Procedencia de la acción </w:t>
+        <w:jc w:val="both"/>
+        <w:rPr>
+          <w:lang w:val="es-CO"/>
+        </w:rPr>
+      </w:pPr>
+      <w:r>
+        <w:rPr>
+          <w:lang w:val="es-CO"/>
+        </w:rPr>
+        <w:t/>
+      </w:r>
+      <w:r>
+        <w:rPr>
+          <w:lang w:val="es-CO"/>
+        </w:rPr>
+        <w:t/>
+      </w:r>
+      <w:r>
+        <w:rPr>
+          <w:lang w:val="es-CO"/>
+        </w:rPr>
+        <w:t/>
+      </w:r>
+      <w:r>
+        <w:rPr>
+          <w:lang w:val="es-CO"/>
+        </w:rPr>
+        <w:t/>
+      </w:r>
+      <w:r>
+        <w:rPr>
+          <w:lang w:val="es-CO"/>
+        </w:rPr>
+        <w:t/>
+      </w:r>
+      <w:r>
+        <w:rPr>
+          <w:lang w:val="es-CO"/>
+        </w:rPr>
+        <w:t/>
+      </w:r>
+      <w:r>
+        <w:rPr>
+          <w:lang w:val="es-CO"/>
+        </w:rPr>
+        <w:t/>
       </w:r>
     </w:p>
     <w:p>
       <w:pPr>
+        <w:jc w:val="center"/>
         <w:rPr>
           <w:lang w:val="es-CO"/>
         </w:rPr>
@@ -658,96 +1129,79 @@
           <w:b/>
           <w:lang w:val="es-CO"/>
         </w:rPr>
-        <w:t xml:space="preserve">1. </w:t>
-      </w:r>
-      <w:r>
-        <w:rPr>
-          <w:b/>
-          <w:lang w:val="es-CO"/>
-        </w:rPr>
-        <w:t>Requisito de subsidiariedad</w:t>
+        <w:t>FUNDAMENTOS DE DERECHO</w:t>
       </w:r>
     </w:p>
     <w:p>
       <w:pPr>
-        <w:jc w:val="both"/>
-        <w:rPr>
-          <w:lang w:val="es-CO"/>
-        </w:rPr>
-      </w:pPr>
-      <w:r>
-        <w:rPr>
-          <w:lang w:val="es-CO"/>
-        </w:rPr>
-        <w:t xml:space="preserve">Según la Corte Constitucional, la subsidiariedad </w:t>
-      </w:r>
-      <w:r>
-        <w:rPr>
-          <w:i/>
-          <w:lang w:val="es-CO"/>
-        </w:rPr>
-        <w:t>&lt;&lt;implica que la acción de tutela solo procederá cuando el afectado no disponga de otro medio de defensa judicial, salvo que se utilice como mecanismo transitorio para evitar un p</w:t>
-      </w:r>
-      <w:r>
-        <w:rPr>
-          <w:i/>
-          <w:lang w:val="es-CO"/>
-        </w:rPr>
-        <w:t>erjuicio irremediable&gt;&gt; (T-375 de 2018).</w:t>
-      </w:r>
-      <w:r>
-        <w:rPr>
-          <w:lang w:val="es-CO"/>
-        </w:rPr>
-        <w:t xml:space="preserve"> De esta manera, se busca garantizar que la acción de tutela sea una &lt;&lt;última ratio&gt;&gt; y los particulares agoten todos los recursos ordinarios, antes de acudir a ella.</w:t>
+        <w:rPr>
+          <w:lang w:val="es-CO"/>
+        </w:rPr>
+      </w:pPr>
+      <w:r>
+        <w:rPr>
+          <w:b/>
+          <w:lang w:val="es-CO"/>
+        </w:rPr>
+        <w:t>Derecho fundamental vulnerado: Derecho de petición (art. 23 CP y Ley Estatutaria 1755 de 2015)</w:t>
       </w:r>
     </w:p>
     <w:p>
       <w:pPr>
         <w:jc w:val="both"/>
         <w:rPr>
-          <w:lang w:val="es-CO"/>
-        </w:rPr>
-      </w:pPr>
-      <w:r>
-        <w:rPr>
-          <w:lang w:val="es-CO"/>
-        </w:rPr>
-        <w:t>En el caso del derecho fundamental de petición, l</w:t>
-      </w:r>
-      <w:r>
-        <w:rPr>
-          <w:lang w:val="es-CO"/>
-        </w:rPr>
-        <w:t xml:space="preserve">a Corte ha señalado que la tutela es un mecanismo idóneo para su protección, toda vez que </w:t>
-      </w:r>
-      <w:r>
-        <w:rPr>
           <w:i/>
           <w:lang w:val="es-CO"/>
         </w:rPr>
-        <w:t xml:space="preserve">&lt;&lt;que el ordenamiento jurídico colombiano no tiene previsto un medio de defensa judicial idóneo ni eficaz diferente de la acción de tutela, de modo que quien resulte </w:t>
+      </w:pPr>
+      <w:r>
+        <w:rPr>
+          <w:lang w:val="es-CO"/>
+        </w:rPr>
+        <w:t xml:space="preserve">El artículo 23 de la Constitución señala que: </w:t>
       </w:r>
       <w:r>
         <w:rPr>
           <w:i/>
           <w:lang w:val="es-CO"/>
         </w:rPr>
-        <w:t>afectado por la vulneración a este derecho fundamental no dispone de ningún mecanismo ordinario de naturaleza judicial que le permita efectivizar el mismo&gt;&gt;(T-206 de 2018).</w:t>
+        <w:t>Toda persona tiene derecho a presentar peticiones respetuosas a las autoridades por motivos de interés general particular y a obtener pronta resolución. El legislador podrá reglamentar su ejercicio ante organizaciones privadas para garantizar los derechos fundamentales.</w:t>
       </w:r>
     </w:p>
     <w:p>
       <w:pPr>
-        <w:rPr>
-          <w:lang w:val="es-CO"/>
-        </w:rPr>
-      </w:pPr>
-      <w:r>
-        <w:rPr>
-          <w:b/>
-          <w:lang w:val="es-CO"/>
-        </w:rPr>
-        <w:t>2. Requisito de inmediatez</w:t>
+        <w:jc w:val="both"/>
+        <w:rPr>
+          <w:iCs/>
+          <w:lang w:val="es-CO"/>
+        </w:rPr>
+      </w:pPr>
+      <w:r>
+        <w:rPr>
+          <w:iCs/>
+          <w:lang w:val="es-CO"/>
+        </w:rPr>
+        <w:t/>
+      </w:r>
+      <w:proofErr w:type="spellStart"/>
+      <w:r>
+        <w:rPr>
+          <w:lang w:val="es-CO"/>
+        </w:rPr>
+        <w:t/>
+      </w:r>
+      <w:r>
+        <w:rPr>
+          <w:lang w:val="es-CO"/>
+        </w:rPr>
+        <w:t/>
+      </w:r>
+      <w:proofErr w:type="spellEnd"/>
+      <w:r>
+        <w:rPr>
+          <w:lang w:val="es-CO"/>
+        </w:rPr>
+        <w:t/>
       </w:r>
     </w:p>
     <w:p>
@@ -759,23 +1213,24 @@
       </w:pPr>
       <w:r>
         <w:rPr>
-          <w:lang w:val="es-CO"/>
-        </w:rPr>
-        <w:t>El principio de inmediatez</w:t>
-      </w:r>
-      <w:r>
-        <w:rPr>
-          <w:i/>
-          <w:lang w:val="es-CO"/>
-        </w:rPr>
-        <w:t>&lt;&lt;constituye un requisito de p</w:t>
-      </w:r>
-      <w:r>
-        <w:rPr>
-          <w:i/>
-          <w:lang w:val="es-CO"/>
-        </w:rPr>
-        <w:t>rocedibilidad de la acción de tutela, por lo que su interposición debe ser oportuna y razonable con relación a la ocurrencia de los hechos que originaron la afectación o amenaza de los derechos fundamentales invocados.&gt;&gt;(T-732 de 2015)</w:t>
+          <w:iCs/>
+          <w:lang w:val="es-CO"/>
+        </w:rPr>
+        <w:t/>
+      </w:r>
+      <w:proofErr w:type="spellStart"/>
+      <w:r>
+        <w:rPr>
+          <w:lang w:val="es-CO"/>
+        </w:rPr>
+        <w:t/>
+      </w:r>
+      <w:proofErr w:type="spellEnd"/>
+      <w:r>
+        <w:rPr>
+          <w:lang w:val="es-CO"/>
+        </w:rPr>
+        <w:t/>
       </w:r>
     </w:p>
     <w:p>
@@ -787,35 +1242,45 @@
       </w:pPr>
       <w:r>
         <w:rPr>
-          <w:lang w:val="es-CO"/>
-        </w:rPr>
-        <w:t>Al respecto, se tien</w:t>
-      </w:r>
-      <w:r>
-        <w:rPr>
-          <w:lang w:val="es-CO"/>
-        </w:rPr>
-        <w:t>e que no ha transcurrido un lapso de tiempo, que se salga de lo razonable, desde la fecha en que se debió contestar el derecho de petición y la interposición de la presente acción de tutela. En todo caso, debido a que la demandada no ha dado una contestaci</w:t>
-      </w:r>
-      <w:r>
-        <w:rPr>
-          <w:lang w:val="es-CO"/>
-        </w:rPr>
-        <w:t>ón adecuada al derecho de petición, se debe entender que la violación del derecho se prolonga en el tiempo.</w:t>
+          <w:iCs/>
+          <w:lang w:val="es-CO"/>
+        </w:rPr>
+        <w:t/>
+      </w:r>
+      <w:proofErr w:type="spellStart"/>
+      <w:r>
+        <w:rPr>
+          <w:lang w:val="es-CO"/>
+        </w:rPr>
+        <w:t/>
+      </w:r>
+      <w:r>
+        <w:rPr>
+          <w:lang w:val="es-CO"/>
+        </w:rPr>
+        <w:t/>
+      </w:r>
+      <w:proofErr w:type="spellEnd"/>
+      <w:r>
+        <w:rPr>
+          <w:lang w:val="es-CO"/>
+        </w:rPr>
+        <w:t/>
       </w:r>
     </w:p>
     <w:p>
       <w:pPr>
-        <w:rPr>
-          <w:lang w:val="es-CO"/>
-        </w:rPr>
-      </w:pPr>
-      <w:r>
-        <w:rPr>
-          <w:b/>
-          <w:lang w:val="es-CO"/>
-        </w:rPr>
-        <w:t>3. Legitimación en la causa por activa</w:t>
+        <w:jc w:val="both"/>
+        <w:rPr>
+          <w:iCs/>
+          <w:lang w:val="es-CO"/>
+        </w:rPr>
+      </w:pPr>
+      <w:r>
+        <w:rPr>
+          <w:lang w:val="es-CO"/>
+        </w:rPr>
+        <w:t xml:space="preserve">Como lo ha señalado la Corte, el titular del derecho de petición tiene derecho, no sólo a una respuesta, sino a una respuesta efectiva, clara, de fondo y sobre todas las preguntas planteadas. </w:t>
       </w:r>
     </w:p>
     <w:p>
@@ -829,133 +1294,133 @@
         <w:rPr>
           <w:lang w:val="es-CO"/>
         </w:rPr>
-        <w:t xml:space="preserve">En desarrollo del artículo 86 de la Constitución, el Decreto 2591 de 1993, en su artículo 10, señala que </w:t>
+        <w:t xml:space="preserve">En palabras de la Corte: </w:t>
       </w:r>
       <w:r>
         <w:rPr>
           <w:i/>
           <w:lang w:val="es-CO"/>
         </w:rPr>
-        <w:t xml:space="preserve">&lt;&lt; La acción de tutela podrá ser ejercida, en todo momento y lugar, por cualquiera persona vulnerada o amenazada en uno de sus derechos fundamentales, </w:t>
-      </w:r>
+        <w:t>&lt;&lt;En reiterada jurisprudencia la Corte Constitucional se ha referido al derecho de petición, precisando que el contenido esencial de este derecho comprende: (i) la posibilidad efectiva de elevar, en términos respetuosos, solicitudes ante las autoridades, sin que éstas se nieguen a recibirlas o se abstengan de tramitarlas; (</w:t>
+      </w:r>
+      <w:proofErr w:type="spellStart"/>
       <w:r>
         <w:rPr>
           <w:i/>
           <w:lang w:val="es-CO"/>
         </w:rPr>
-        <w:t>quien actuará por sí misma o a través de representante&gt;&gt;.</w:t>
-      </w:r>
-      <w:r>
-        <w:rPr>
-          <w:lang w:val="es-CO"/>
-        </w:rPr>
-        <w:t xml:space="preserve">En el presente caso, esta legitimación se encuentra demostrada toda vez que soy el titular del derecho fundamental de petición, que, en este caso, fue vulnerado por ____________</w:t>
+        <w:t>ii</w:t>
+      </w:r>
+      <w:proofErr w:type="spellEnd"/>
+      <w:r>
+        <w:rPr>
+          <w:i/>
+          <w:lang w:val="es-CO"/>
+        </w:rPr>
+        <w:t>) la respuesta oportuna, esto es, dentro de los términos establecidos en el ordenamiento jurídico, con independencia de que su sentido sea positivo o negativo; (</w:t>
       </w:r>
       <w:proofErr w:type="spellStart"/>
       <w:r>
         <w:rPr>
-          <w:lang w:val="es-CO"/>
-        </w:rPr>
-        <w:t/>
+          <w:i/>
+          <w:lang w:val="es-CO"/>
+        </w:rPr>
+        <w:t>iii</w:t>
       </w:r>
       <w:proofErr w:type="spellEnd"/>
       <w:r>
         <w:rPr>
-          <w:lang w:val="es-CO"/>
-        </w:rPr>
-        <w:t xml:space="preserve">.</w:t>
+          <w:i/>
+          <w:lang w:val="es-CO"/>
+        </w:rPr>
+        <w:t>) una respuesta de fondo o contestación material, lo que implica una obligación de la autoridad a que entre en la materia propia de la solicitud, según el ámbito de su competencia, desarrollando de manera completa todos los asuntos planteados (plena correspondencia entre la petición y la respuesta) y excluyendo fórmulas evasivas o elusivas&gt;&gt;(T-077 de 2018).</w:t>
       </w:r>
     </w:p>
     <w:p>
       <w:pPr>
-        <w:rPr>
-          <w:lang w:val="es-CO"/>
-        </w:rPr>
-      </w:pPr>
-      <w:r>
-        <w:rPr>
-          <w:b/>
-          <w:lang w:val="es-CO"/>
-        </w:rPr>
-        <w:t>4. Legitimación</w:t>
-      </w:r>
-      <w:r>
-        <w:rPr>
-          <w:b/>
-          <w:lang w:val="es-CO"/>
-        </w:rPr>
-        <w:t xml:space="preserve"> en la causa por pasiva</w:t>
+        <w:jc w:val="both"/>
+        <w:rPr>
+          <w:lang w:val="es-CO"/>
+        </w:rPr>
+      </w:pPr>
+      <w:r>
+        <w:rPr>
+          <w:lang w:val="es-CO"/>
+        </w:rPr>
+        <w:t>En el caso en concreto, se observa que ya transcurrió el término legal sin que la demandada haya dado una respuesta adecuada o idónea, toda vez que</w:t>
+      </w:r>
+      <w:r>
+        <w:rPr>
+          <w:lang w:val="es-CO"/>
+        </w:rPr>
+        <w:t xml:space="preserve"> </w:t>
+      </w:r>
+      <w:r>
+        <w:rPr>
+          <w:lang w:val="es-CO"/>
+        </w:rPr>
+        <w:t>no se dio una respuesta de fondo a la pregunta formulada</w:t>
+      </w:r>
+      <w:r>
+        <w:rPr>
+          <w:lang w:val="es-CO"/>
+        </w:rPr>
+        <w:t>.</w:t>
       </w:r>
     </w:p>
     <w:p>
       <w:pPr>
-        <w:jc w:val="both"/>
-        <w:rPr>
-          <w:lang w:val="es-CO"/>
-        </w:rPr>
-      </w:pPr>
-      <w:r>
-        <w:rPr>
-          <w:lang w:val="es-CO"/>
-        </w:rPr>
-        <w:t xml:space="preserve">En desarrollo del artículo 86 de la Constitución, el artículo 13 del Decreto 2591 de 1991 prescribe que </w:t>
-      </w:r>
-      <w:r>
-        <w:rPr>
-          <w:i/>
-          <w:lang w:val="es-CO"/>
-        </w:rPr>
-        <w:t xml:space="preserve">&lt;&lt; La acción se dirigirá contra la autoridad pública o el representante del órgano que presuntamente violó o amenazó el derecho </w:t>
-      </w:r>
-      <w:r>
-        <w:rPr>
-          <w:i/>
-          <w:lang w:val="es-CO"/>
-        </w:rPr>
-        <w:t>fundamental&gt;&gt;.</w:t>
+        <w:rPr>
+          <w:lang w:val="es-CO"/>
+        </w:rPr>
+      </w:pPr>
+      <w:r>
+        <w:rPr>
+          <w:b/>
+          <w:lang w:val="es-CO"/>
+        </w:rPr>
+        <w:t xml:space="preserve">Procedencia de la acción </w:t>
       </w:r>
     </w:p>
     <w:p>
       <w:pPr>
-        <w:jc w:val="both"/>
-        <w:rPr>
-          <w:lang w:val="es-CO"/>
-        </w:rPr>
-      </w:pPr>
-      <w:r>
-        <w:rPr>
-          <w:lang w:val="es-CO"/>
-        </w:rPr>
-        <w:t xml:space="preserve">En el presente caso, fue la autoridad pública ____________</w:t>
-      </w:r>
-      <w:proofErr w:type="spellStart"/>
-      <w:r>
-        <w:rPr>
-          <w:lang w:val="es-CO"/>
-        </w:rPr>
-        <w:t/>
-      </w:r>
-      <w:proofErr w:type="spellEnd"/>
-      <w:r>
-        <w:rPr>
-          <w:lang w:val="es-CO"/>
-        </w:rPr>
-        <w:t xml:space="preserve">, quien con su omisión de contestar en debida forma el derecho de petición, vulneró mi derecho fundamental consagrado en el artículo 23 CP. </w:t>
+        <w:rPr>
+          <w:lang w:val="es-CO"/>
+        </w:rPr>
+      </w:pPr>
+      <w:r>
+        <w:rPr>
+          <w:b/>
+          <w:lang w:val="es-CO"/>
+        </w:rPr>
+        <w:t>1. Requisito de subsidiariedad</w:t>
       </w:r>
     </w:p>
     <w:p>
       <w:pPr>
-        <w:jc w:val="center"/>
-        <w:rPr>
-          <w:lang w:val="es-CO"/>
-        </w:rPr>
-      </w:pPr>
-      <w:r>
-        <w:rPr>
-          <w:b/>
-          <w:lang w:val="es-CO"/>
-        </w:rPr>
-        <w:t>COMPETENCIA</w:t>
+        <w:jc w:val="both"/>
+        <w:rPr>
+          <w:lang w:val="es-CO"/>
+        </w:rPr>
+      </w:pPr>
+      <w:r>
+        <w:rPr>
+          <w:lang w:val="es-CO"/>
+        </w:rPr>
+        <w:t xml:space="preserve">Según la Corte Constitucional, la subsidiariedad </w:t>
+      </w:r>
+      <w:r>
+        <w:rPr>
+          <w:i/>
+          <w:lang w:val="es-CO"/>
+        </w:rPr>
+        <w:t>&lt;&lt;implica que la acción de tutela solo procederá cuando el afectado no disponga de otro medio de defensa judicial, salvo que se utilice como mecanismo transitorio para evitar un perjuicio irremediable&gt;&gt; (T-375 de 2018).</w:t>
+      </w:r>
+      <w:r>
+        <w:rPr>
+          <w:lang w:val="es-CO"/>
+        </w:rPr>
+        <w:t xml:space="preserve"> De esta manera, se busca garantizar que la acción de tutela sea una &lt;&lt;última ratio&gt;&gt; y los particulares agoten todos los recursos ordinarios, antes de acudir a ella.</w:t>
       </w:r>
     </w:p>
     <w:p>
@@ -969,32 +1434,18 @@
         <w:rPr>
           <w:lang w:val="es-CO"/>
         </w:rPr>
-        <w:t>Es usted competente, seño</w:t>
-      </w:r>
-      <w:r>
-        <w:rPr>
-          <w:lang w:val="es-CO"/>
-        </w:rPr>
-        <w:t xml:space="preserve">r Juez, para conocer de la presente acción de tutela por la naturaleza de los </w:t>
-      </w:r>
-      <w:proofErr w:type="spellStart"/>
-      <w:r>
-        <w:rPr>
-          <w:lang w:val="es-CO"/>
-        </w:rPr>
-        <w:t>hehos</w:t>
-      </w:r>
-      <w:proofErr w:type="spellEnd"/>
-      <w:r>
-        <w:rPr>
-          <w:lang w:val="es-CO"/>
-        </w:rPr>
-        <w:t>, por tener jurisdicción constitucional y de conformidad con los artículos 37 y ss. del Decreto 2591 de 1991, &lt;&lt;por el cual se reglamenta la acción de tutela&gt;&gt;.</w:t>
+        <w:t xml:space="preserve">En el caso del derecho fundamental de petición, la Corte ha señalado que la tutela es un mecanismo idóneo para su protección, toda vez que </w:t>
+      </w:r>
+      <w:r>
+        <w:rPr>
+          <w:i/>
+          <w:lang w:val="es-CO"/>
+        </w:rPr>
+        <w:t>&lt;&lt;que el ordenamiento jurídico colombiano no tiene previsto un medio de defensa judicial idóneo ni eficaz diferente de la acción de tutela, de modo que quien resulte afectado por la vulneración a este derecho fundamental no dispone de ningún mecanismo ordinario de naturaleza judicial que le permita efectivizar el mismo&gt;&gt;(T-206 de 2018).</w:t>
       </w:r>
     </w:p>
     <w:p>
       <w:pPr>
-        <w:jc w:val="center"/>
         <w:rPr>
           <w:lang w:val="es-CO"/>
         </w:rPr>
@@ -1004,7 +1455,7 @@
           <w:b/>
           <w:lang w:val="es-CO"/>
         </w:rPr>
-        <w:t>PETICIÓN</w:t>
+        <w:t>2. Requisito de inmediatez</w:t>
       </w:r>
     </w:p>
     <w:p>
@@ -1018,13 +1469,14 @@
         <w:rPr>
           <w:lang w:val="es-CO"/>
         </w:rPr>
-        <w:t xml:space="preserve">En </w:t>
-      </w:r>
-      <w:r>
-        <w:rPr>
-          <w:lang w:val="es-CO"/>
-        </w:rPr>
-        <w:t>razón de lo expuesto, se solicita:</w:t>
+        <w:t>El principio de inmediatez</w:t>
+      </w:r>
+      <w:r>
+        <w:rPr>
+          <w:i/>
+          <w:lang w:val="es-CO"/>
+        </w:rPr>
+        <w:t>&lt;&lt;constituye un requisito de procedibilidad de la acción de tutela, por lo que su interposición debe ser oportuna y razonable con relación a la ocurrencia de los hechos que originaron la afectación o amenaza de los derechos fundamentales invocados.&gt;&gt;(T-732 de 2015)</w:t>
       </w:r>
     </w:p>
     <w:p>
@@ -1038,63 +1490,21 @@
         <w:rPr>
           <w:lang w:val="es-CO"/>
         </w:rPr>
-        <w:t xml:space="preserve">1. Que se declare que con el actuar de ____________</w:t>
-      </w:r>
-      <w:proofErr w:type="spellStart"/>
-      <w:r>
-        <w:rPr>
-          <w:lang w:val="es-CO"/>
-        </w:rPr>
-        <w:t/>
-      </w:r>
-      <w:proofErr w:type="spellEnd"/>
-      <w:r>
-        <w:rPr>
-          <w:lang w:val="es-CO"/>
-        </w:rPr>
-        <w:t xml:space="preserve"> se vulneró mi derecho fundamental de petición.</w:t>
+        <w:t>Al respecto, se tiene que no ha transcurrido un lapso de tiempo, que se salga de lo razonable, desde la fecha en que se debió contestar el derecho de petición y la interposición de la presente acción de tutela. En todo caso, debido a que la demandada no ha dado una contestación adecuada al derecho de petición, se debe entender que la violación del derecho se prolonga en el tiempo.</w:t>
       </w:r>
     </w:p>
     <w:p>
       <w:pPr>
-        <w:jc w:val="both"/>
-        <w:rPr>
-          <w:lang w:val="es-CO"/>
-        </w:rPr>
-      </w:pPr>
-      <w:r>
-        <w:rPr>
-          <w:lang w:val="es-CO"/>
-        </w:rPr>
-        <w:t xml:space="preserve">2. Que se ordene a ____________</w:t>
-      </w:r>
-      <w:proofErr w:type="spellStart"/>
-      <w:r>
-        <w:rPr>
-          <w:lang w:val="es-CO"/>
-        </w:rPr>
-        <w:t/>
-      </w:r>
-      <w:proofErr w:type="spellEnd"/>
-      <w:r>
-        <w:rPr>
-          <w:lang w:val="es-CO"/>
-        </w:rPr>
-        <w:t xml:space="preserve"> </w:t>
-      </w:r>
-      <w:proofErr w:type="spellStart"/>
-      <w:r>
-        <w:rPr>
-          <w:lang w:val="es-CO"/>
-        </w:rPr>
-        <w:t>garantiar</w:t>
-      </w:r>
-      <w:proofErr w:type="spellEnd"/>
-      <w:r>
-        <w:rPr>
-          <w:lang w:val="es-CO"/>
-        </w:rPr>
-        <w:t xml:space="preserve"> mi derecho fundamental de petición.</w:t>
+        <w:rPr>
+          <w:lang w:val="es-CO"/>
+        </w:rPr>
+      </w:pPr>
+      <w:r>
+        <w:rPr>
+          <w:b/>
+          <w:lang w:val="es-CO"/>
+        </w:rPr>
+        <w:t>3. Legitimación en la causa por activa</w:t>
       </w:r>
     </w:p>
     <w:p>
@@ -1108,7 +1518,33 @@
         <w:rPr>
           <w:lang w:val="es-CO"/>
         </w:rPr>
-        <w:t xml:space="preserve">3. Que se ordene a ____________</w:t>
+        <w:t xml:space="preserve">En desarrollo del artículo 86 de la Constitución, el Decreto 2591 de 1993, en su artículo 10, señala que </w:t>
+      </w:r>
+      <w:r>
+        <w:rPr>
+          <w:i/>
+          <w:lang w:val="es-CO"/>
+        </w:rPr>
+        <w:t>&lt;&lt; La acción de tutela podrá ser ejercida, en todo momento y lugar, por cualquiera persona vulnerada o amenazada en uno de sus derechos fundamentales, quien actuará por sí misma o a través de representante&gt;&gt;.</w:t>
+      </w:r>
+      <w:r>
+        <w:rPr>
+          <w:i/>
+          <w:lang w:val="es-CO"/>
+        </w:rPr>
+        <w:t xml:space="preserve"> </w:t>
+      </w:r>
+      <w:r>
+        <w:rPr>
+          <w:lang w:val="es-CO"/>
+        </w:rPr>
+        <w:t xml:space="preserve">En el presente caso, esta legitimación se encuentra demostrada toda vez que </w:t>
+      </w:r>
+      <w:r>
+        <w:rPr>
+          <w:lang w:val="es-CO"/>
+        </w:rPr>
+        <w:t xml:space="preserve">mi mandante es </w:t>
       </w:r>
       <w:proofErr w:type="spellStart"/>
       <w:r>
@@ -1117,37 +1553,36 @@
         </w:rPr>
         <w:t/>
       </w:r>
+      <w:proofErr w:type="spellEnd"/>
       <w:r>
         <w:rPr>
           <w:lang w:val="es-CO"/>
         </w:rPr>
         <w:t/>
       </w:r>
+      <w:r>
+        <w:rPr>
+          <w:lang w:val="es-CO"/>
+        </w:rPr>
+        <w:t xml:space="preserve">el titular del derecho fundamental de petición, que, en este caso, fue vulnerado por ____________</w:t>
+      </w:r>
+      <w:proofErr w:type="spellStart"/>
+      <w:r>
+        <w:rPr>
+          <w:lang w:val="es-CO"/>
+        </w:rPr>
+        <w:t/>
+      </w:r>
       <w:proofErr w:type="spellEnd"/>
       <w:r>
         <w:rPr>
           <w:lang w:val="es-CO"/>
         </w:rPr>
-        <w:t xml:space="preserve"> dar una respuesta clara, de fondo y sin respuestas evasivas al derecho de petición radicado el día _____________</w:t>
-      </w:r>
-      <w:proofErr w:type="spellStart"/>
-      <w:r>
-        <w:rPr>
-          <w:lang w:val="es-CO"/>
-        </w:rPr>
-        <w:t/>
-      </w:r>
-      <w:proofErr w:type="spellEnd"/>
-      <w:r>
-        <w:rPr>
-          <w:lang w:val="es-CO"/>
-        </w:rPr>
-        <w:t xml:space="preserve">. </w:t>
+        <w:t xml:space="preserve">.</w:t>
       </w:r>
     </w:p>
     <w:p>
       <w:pPr>
-        <w:jc w:val="center"/>
         <w:rPr>
           <w:lang w:val="es-CO"/>
         </w:rPr>
@@ -1157,7 +1592,7 @@
           <w:b/>
           <w:lang w:val="es-CO"/>
         </w:rPr>
-        <w:t>ANEXOS</w:t>
+        <w:t>4. Legitimación en la causa por pasiva</w:t>
       </w:r>
     </w:p>
     <w:p>
@@ -1171,97 +1606,120 @@
         <w:rPr>
           <w:lang w:val="es-CO"/>
         </w:rPr>
-        <w:t>1. Copia de mi cédula de ciudadanía</w:t>
+        <w:t xml:space="preserve">En desarrollo del artículo 86 de la Constitución, el artículo 13 del Decreto 2591 de 1991 prescribe que </w:t>
+      </w:r>
+      <w:r>
+        <w:rPr>
+          <w:i/>
+          <w:lang w:val="es-CO"/>
+        </w:rPr>
+        <w:t>&lt;&lt; La acción se dirigirá contra la autoridad pública o el representante del órgano que presuntamente violó o amenazó el derecho fundamental&gt;&gt;.</w:t>
+      </w:r>
+      <w:r>
+        <w:rPr>
+          <w:i/>
+          <w:lang w:val="es-CO"/>
+        </w:rPr>
+        <w:t xml:space="preserve"> </w:t>
+      </w:r>
+      <w:r>
+        <w:rPr>
+          <w:lang w:val="es-CO"/>
+        </w:rPr>
+        <w:t xml:space="preserve">En el presente caso, fue ____________</w:t>
+      </w:r>
+      <w:proofErr w:type="spellStart"/>
+      <w:r>
+        <w:rPr>
+          <w:lang w:val="es-CO"/>
+        </w:rPr>
+        <w:t/>
+      </w:r>
+      <w:proofErr w:type="spellEnd"/>
+      <w:r>
+        <w:rPr>
+          <w:lang w:val="es-CO"/>
+        </w:rPr>
+        <w:t xml:space="preserve">, quien con su omisión de contestar en debida forma el derecho de petición, vulneró mi derecho fundamental consagrado en el artículo 23 CP. </w:t>
       </w:r>
     </w:p>
     <w:p>
       <w:pPr>
-        <w:jc w:val="both"/>
-        <w:rPr>
-          <w:lang w:val="es-CO"/>
-        </w:rPr>
-      </w:pPr>
-      <w:r>
-        <w:rPr>
-          <w:lang w:val="es-CO"/>
-        </w:rPr>
-        <w:t xml:space="preserve">2. Derecho de petición radicado ante ____________</w:t>
-      </w:r>
-      <w:proofErr w:type="spellStart"/>
-      <w:r>
-        <w:rPr>
-          <w:lang w:val="es-CO"/>
-        </w:rPr>
-        <w:t/>
-      </w:r>
-      <w:proofErr w:type="spellEnd"/>
-      <w:r>
-        <w:rPr>
-          <w:lang w:val="es-CO"/>
-        </w:rPr>
-        <w:t xml:space="preserve"> el día _____________</w:t>
-      </w:r>
-      <w:proofErr w:type="spellStart"/>
-      <w:r>
-        <w:rPr>
-          <w:lang w:val="es-CO"/>
-        </w:rPr>
-        <w:t/>
-      </w:r>
-      <w:proofErr w:type="spellEnd"/>
-      <w:r>
-        <w:rPr>
-          <w:lang w:val="es-CO"/>
-        </w:rPr>
-        <w:t xml:space="preserve">.</w:t>
+        <w:jc w:val="center"/>
+        <w:rPr>
+          <w:lang w:val="es-CO"/>
+        </w:rPr>
+      </w:pPr>
+      <w:r>
+        <w:rPr>
+          <w:b/>
+          <w:lang w:val="es-CO"/>
+        </w:rPr>
+        <w:t>COMPETENCIA</w:t>
       </w:r>
     </w:p>
     <w:p>
       <w:pPr>
-        <w:jc w:val="center"/>
-        <w:rPr>
-          <w:lang w:val="es-CO"/>
-        </w:rPr>
-      </w:pPr>
-      <w:r>
-        <w:rPr>
-          <w:b/>
-          <w:lang w:val="es-CO"/>
-        </w:rPr>
-        <w:t>JURAMENTO</w:t>
+        <w:jc w:val="both"/>
+        <w:rPr>
+          <w:lang w:val="es-CO"/>
+        </w:rPr>
+      </w:pPr>
+      <w:r>
+        <w:rPr>
+          <w:lang w:val="es-CO"/>
+        </w:rPr>
+        <w:t>Es usted competente, señor Juez, para conocer de la presente acción de tutela por la naturaleza de los he</w:t>
+      </w:r>
+      <w:r>
+        <w:rPr>
+          <w:lang w:val="es-CO"/>
+        </w:rPr>
+        <w:t>c</w:t>
+      </w:r>
+      <w:r>
+        <w:rPr>
+          <w:lang w:val="es-CO"/>
+        </w:rPr>
+        <w:t>hos, por tener jurisdicción constitucional y de conformidad con los artículos 37 y ss. del Decreto 2591 de 1991, &lt;&lt;por el cual se reglamenta la acción de tutela&gt;&gt;.</w:t>
       </w:r>
     </w:p>
     <w:p>
       <w:pPr>
-        <w:jc w:val="both"/>
-        <w:rPr>
-          <w:lang w:val="es-CO"/>
-        </w:rPr>
-      </w:pPr>
-      <w:r>
-        <w:rPr>
-          <w:lang w:val="es-CO"/>
-        </w:rPr>
-        <w:t>Bajo  la  gravedad del  juramento  me  permito  manifestarle  que  por  los  mismos  hechos  y derechos no he presentado acción de tutela ante ningún otro despacho judicial.</w:t>
+        <w:jc w:val="center"/>
+        <w:rPr>
+          <w:lang w:val="es-CO"/>
+        </w:rPr>
+      </w:pPr>
+      <w:r>
+        <w:rPr>
+          <w:b/>
+          <w:lang w:val="es-CO"/>
+        </w:rPr>
+        <w:t>PETICIÓN</w:t>
       </w:r>
     </w:p>
     <w:p>
       <w:pPr>
-        <w:jc w:val="center"/>
-        <w:rPr>
-          <w:lang w:val="es-CO"/>
-        </w:rPr>
-      </w:pPr>
-      <w:r>
-        <w:rPr>
-          <w:b/>
-          <w:lang w:val="es-CO"/>
-        </w:rPr>
-        <w:t>NOTIFICACIONES</w:t>
+        <w:jc w:val="both"/>
+        <w:rPr>
+          <w:lang w:val="es-CO"/>
+        </w:rPr>
+      </w:pPr>
+      <w:r>
+        <w:rPr>
+          <w:lang w:val="es-CO"/>
+        </w:rPr>
+        <w:t>En razón de lo expuesto, se solicita:</w:t>
       </w:r>
     </w:p>
     <w:p>
       <w:pPr>
+        <w:pStyle w:val="Prrafodelista"/>
+        <w:numPr>
+          <w:ilvl w:val="0"/>
+          <w:numId w:val="13"/>
+        </w:numPr>
         <w:jc w:val="both"/>
         <w:rPr>
           <w:lang w:val="es-CO"/>
@@ -1271,7 +1729,7 @@
         <w:rPr>
           <w:lang w:val="es-CO"/>
         </w:rPr>
-        <w:t xml:space="preserve">La parte demandante recibirá notificaciones en la dirección: undefined</w:t>
+        <w:t xml:space="preserve">Que se declare que ____________</w:t>
       </w:r>
       <w:proofErr w:type="spellStart"/>
       <w:r>
@@ -1280,6 +1738,32 @@
         </w:rPr>
         <w:t/>
       </w:r>
+      <w:proofErr w:type="spellEnd"/>
+      <w:r>
+        <w:rPr>
+          <w:lang w:val="es-CO"/>
+        </w:rPr>
+        <w:t xml:space="preserve"> vulneró </w:t>
+      </w:r>
+      <w:r>
+        <w:rPr>
+          <w:lang w:val="es-CO"/>
+        </w:rPr>
+        <w:t>el</w:t>
+      </w:r>
+      <w:r>
+        <w:rPr>
+          <w:lang w:val="es-CO"/>
+        </w:rPr>
+        <w:t xml:space="preserve"> derecho fundamental de petición</w:t>
+      </w:r>
+      <w:r>
+        <w:rPr>
+          <w:lang w:val="es-CO"/>
+        </w:rPr>
+        <w:t xml:space="preserve"> de ____________</w:t>
+      </w:r>
+      <w:proofErr w:type="spellStart"/>
       <w:r>
         <w:rPr>
           <w:lang w:val="es-CO"/>
@@ -1292,10 +1776,21 @@
           <w:lang w:val="es-CO"/>
         </w:rPr>
         <w:t/>
+      </w:r>
+      <w:r>
+        <w:rPr>
+          <w:lang w:val="es-CO"/>
+        </w:rPr>
+        <w:t>.</w:t>
       </w:r>
     </w:p>
     <w:p>
       <w:pPr>
+        <w:pStyle w:val="Prrafodelista"/>
+        <w:numPr>
+          <w:ilvl w:val="0"/>
+          <w:numId w:val="13"/>
+        </w:numPr>
         <w:jc w:val="both"/>
         <w:rPr>
           <w:lang w:val="es-CO"/>
@@ -1305,7 +1800,7 @@
         <w:rPr>
           <w:lang w:val="es-CO"/>
         </w:rPr>
-        <w:t xml:space="preserve">La parte demandada recibirá notificaciones en la dirección: undefined</w:t>
+        <w:t xml:space="preserve">Que se ordene a ____________</w:t>
       </w:r>
       <w:proofErr w:type="spellStart"/>
       <w:r>
@@ -1319,33 +1814,666 @@
         <w:rPr>
           <w:lang w:val="es-CO"/>
         </w:rPr>
+        <w:t xml:space="preserve"> dar una respuesta clara, de fondo y sin respuestas evasivas al derecho de petición </w:t>
+      </w:r>
+      <w:r>
+        <w:rPr>
+          <w:lang w:val="es-CO"/>
+        </w:rPr>
+        <w:t xml:space="preserve">de SolicitudDocumentos</w:t>
+      </w:r>
+      <w:proofErr w:type="spellStart"/>
+      <w:r>
+        <w:rPr>
+          <w:lang w:val="es-CO"/>
+        </w:rPr>
         <w:t/>
+      </w:r>
+      <w:proofErr w:type="spellEnd"/>
+      <w:r>
+        <w:rPr>
+          <w:lang w:val="es-CO"/>
+        </w:rPr>
+        <w:t xml:space="preserve"> </w:t>
+      </w:r>
+      <w:r>
+        <w:rPr>
+          <w:lang w:val="es-CO"/>
+        </w:rPr>
+        <w:t xml:space="preserve">radicado el día undefined</w:t>
+      </w:r>
+      <w:proofErr w:type="spellStart"/>
+      <w:r>
+        <w:rPr>
+          <w:lang w:val="es-CO"/>
+        </w:rPr>
+        <w:t/>
+      </w:r>
+      <w:proofErr w:type="spellEnd"/>
+      <w:r>
+        <w:rPr>
+          <w:lang w:val="es-CO"/>
+        </w:rPr>
+        <w:t xml:space="preserve">. </w:t>
       </w:r>
     </w:p>
     <w:p>
+      <w:pPr>
+        <w:pStyle w:val="Prrafodelista"/>
+        <w:numPr>
+          <w:ilvl w:val="0"/>
+          <w:numId w:val="13"/>
+        </w:numPr>
+        <w:jc w:val="both"/>
+        <w:rPr>
+          <w:lang w:val="es-CO"/>
+        </w:rPr>
+      </w:pPr>
+      <w:r>
+        <w:rPr>
+          <w:lang w:val="es-CO"/>
+        </w:rPr>
+        <w:t xml:space="preserve">Que, en consecuencia, se ordene a ____________</w:t>
+      </w:r>
       <w:proofErr w:type="spellStart"/>
       <w:r>
-        <w:t>Atentamente</w:t>
+        <w:rPr>
+          <w:lang w:val="es-CO"/>
+        </w:rPr>
+        <w:t/>
       </w:r>
       <w:proofErr w:type="spellEnd"/>
       <w:r>
-        <w:t>,</w:t>
-      </w:r>
-    </w:p>
-    <w:p/>
-    <w:p>
-      <w:r>
-        <w:t>_______________________________</w:t>
+        <w:rPr>
+          <w:lang w:val="es-CO"/>
+        </w:rPr>
+        <w:t xml:space="preserve"> a </w:t>
+      </w:r>
+      <w:r>
+        <w:rPr>
+          <w:iCs/>
+          <w:lang w:val="es-CO"/>
+        </w:rPr>
+        <w:t/>
+      </w:r>
+      <w:r>
+        <w:rPr>
+          <w:lang w:val="es-CO"/>
+        </w:rPr>
+        <w:t/>
+      </w:r>
+      <w:r>
+        <w:rPr>
+          <w:lang w:val="es-CO"/>
+        </w:rPr>
+        <w:t/>
+      </w:r>
+      <w:r>
+        <w:rPr>
+          <w:iCs/>
+          <w:lang w:val="es-CO"/>
+        </w:rPr>
+        <w:t/>
+      </w:r>
+      <w:r>
+        <w:rPr>
+          <w:lang w:val="es-CO"/>
+        </w:rPr>
+        <w:t/>
+      </w:r>
+      <w:r>
+        <w:rPr>
+          <w:lang w:val="es-CO"/>
+        </w:rPr>
+        <w:t/>
+      </w:r>
+      <w:r>
+        <w:rPr>
+          <w:lang w:val="es-CO"/>
+        </w:rPr>
+        <w:t/>
+      </w:r>
+      <w:proofErr w:type="spellStart"/>
+      <w:r>
+        <w:rPr>
+          <w:lang w:val="es-CO"/>
+        </w:rPr>
+        <w:t/>
+      </w:r>
+      <w:r>
+        <w:rPr>
+          <w:lang w:val="es-CO"/>
+        </w:rPr>
+        <w:t/>
+      </w:r>
+      <w:proofErr w:type="spellEnd"/>
+      <w:r>
+        <w:rPr>
+          <w:lang w:val="es-CO"/>
+        </w:rPr>
+        <w:t/>
       </w:r>
     </w:p>
     <w:p>
-      <w:r>
-        <w:t xml:space="preserve">____________</w:t>
+      <w:pPr>
+        <w:jc w:val="center"/>
+        <w:rPr>
+          <w:lang w:val="es-CO"/>
+        </w:rPr>
+      </w:pPr>
+      <w:r>
+        <w:rPr>
+          <w:b/>
+          <w:lang w:val="es-CO"/>
+        </w:rPr>
+        <w:t>ANEXOS</w:t>
       </w:r>
     </w:p>
     <w:p>
-      <w:r>
+      <w:pPr>
+        <w:pStyle w:val="Prrafodelista"/>
+        <w:numPr>
+          <w:ilvl w:val="0"/>
+          <w:numId w:val="15"/>
+        </w:numPr>
+        <w:jc w:val="both"/>
+        <w:rPr>
+          <w:lang w:val="es-CO"/>
+        </w:rPr>
+      </w:pPr>
+      <w:r>
+        <w:rPr>
+          <w:lang w:val="es-CO"/>
+        </w:rPr>
+        <w:t xml:space="preserve">Poder </w:t>
+      </w:r>
+      <w:r>
+        <w:rPr>
+          <w:lang w:val="es-CO"/>
+        </w:rPr>
+        <w:t xml:space="preserve">conferido</w:t>
+      </w:r>
+      <w:r>
+        <w:rPr>
+          <w:lang w:val="es-CO"/>
+        </w:rPr>
+        <w:t xml:space="preserve"> por ____________</w:t>
+      </w:r>
+      <w:proofErr w:type="spellStart"/>
+      <w:r>
+        <w:rPr>
+          <w:lang w:val="es-CO"/>
+        </w:rPr>
+        <w:t/>
+      </w:r>
+      <w:proofErr w:type="spellEnd"/>
+      <w:r>
+        <w:rPr>
+          <w:lang w:val="es-CO"/>
+        </w:rPr>
+        <w:t/>
+      </w:r>
+      <w:r>
+        <w:rPr>
+          <w:lang w:val="es-CO"/>
+        </w:rPr>
+        <w:t xml:space="preserve">.</w:t>
+      </w:r>
+    </w:p>
+    <w:p>
+      <w:pPr>
+        <w:pStyle w:val="Prrafodelista"/>
+        <w:numPr>
+          <w:ilvl w:val="0"/>
+          <w:numId w:val="15"/>
+        </w:numPr>
+        <w:jc w:val="both"/>
+        <w:rPr>
+          <w:lang w:val="es-CO"/>
+        </w:rPr>
+      </w:pPr>
+      <w:r>
+        <w:rPr>
+          <w:lang w:val="es-CO"/>
+        </w:rPr>
+        <w:t xml:space="preserve">Derecho de petición radicado ante ____________</w:t>
+      </w:r>
+      <w:proofErr w:type="spellStart"/>
+      <w:r>
+        <w:rPr>
+          <w:lang w:val="es-CO"/>
+        </w:rPr>
+        <w:t/>
+      </w:r>
+      <w:proofErr w:type="spellEnd"/>
+      <w:r>
+        <w:rPr>
+          <w:lang w:val="es-CO"/>
+        </w:rPr>
+        <w:t xml:space="preserve"> el día _____________</w:t>
+      </w:r>
+      <w:proofErr w:type="spellStart"/>
+      <w:r>
+        <w:rPr>
+          <w:lang w:val="es-CO"/>
+        </w:rPr>
+        <w:t/>
+      </w:r>
+      <w:proofErr w:type="spellEnd"/>
+      <w:r>
+        <w:rPr>
+          <w:lang w:val="es-CO"/>
+        </w:rPr>
+        <w:t xml:space="preserve">.</w:t>
+      </w:r>
+    </w:p>
+    <w:p>
+      <w:pPr>
+        <w:jc w:val="center"/>
+        <w:rPr>
+          <w:lang w:val="es-CO"/>
+        </w:rPr>
+      </w:pPr>
+      <w:r>
+        <w:rPr>
+          <w:b/>
+          <w:lang w:val="es-CO"/>
+        </w:rPr>
+        <w:t>JURAMENTO</w:t>
+      </w:r>
+    </w:p>
+    <w:p>
+      <w:pPr>
+        <w:jc w:val="both"/>
+        <w:rPr>
+          <w:lang w:val="es-CO"/>
+        </w:rPr>
+      </w:pPr>
+      <w:r>
+        <w:rPr>
+          <w:lang w:val="es-CO"/>
+        </w:rPr>
+        <w:t>Bajo la</w:t>
+      </w:r>
+      <w:r>
+        <w:rPr>
+          <w:lang w:val="es-CO"/>
+        </w:rPr>
+        <w:t xml:space="preserve"> </w:t>
+      </w:r>
+      <w:r>
+        <w:rPr>
+          <w:lang w:val="es-CO"/>
+        </w:rPr>
+        <w:t>gravedad del</w:t>
+      </w:r>
+      <w:r>
+        <w:rPr>
+          <w:lang w:val="es-CO"/>
+        </w:rPr>
+        <w:t xml:space="preserve"> </w:t>
+      </w:r>
+      <w:r>
+        <w:rPr>
+          <w:lang w:val="es-CO"/>
+        </w:rPr>
+        <w:t>juramento</w:t>
+      </w:r>
+      <w:r>
+        <w:rPr>
+          <w:lang w:val="es-CO"/>
+        </w:rPr>
+        <w:t xml:space="preserve"> </w:t>
+      </w:r>
+      <w:r>
+        <w:rPr>
+          <w:lang w:val="es-CO"/>
+        </w:rPr>
+        <w:t>me</w:t>
+      </w:r>
+      <w:r>
+        <w:rPr>
+          <w:lang w:val="es-CO"/>
+        </w:rPr>
+        <w:t xml:space="preserve"> </w:t>
+      </w:r>
+      <w:r>
+        <w:rPr>
+          <w:lang w:val="es-CO"/>
+        </w:rPr>
+        <w:t>permito</w:t>
+      </w:r>
+      <w:r>
+        <w:rPr>
+          <w:lang w:val="es-CO"/>
+        </w:rPr>
+        <w:t xml:space="preserve"> </w:t>
+      </w:r>
+      <w:r>
+        <w:rPr>
+          <w:lang w:val="es-CO"/>
+        </w:rPr>
+        <w:t>manifestarle</w:t>
+      </w:r>
+      <w:r>
+        <w:rPr>
+          <w:lang w:val="es-CO"/>
+        </w:rPr>
+        <w:t xml:space="preserve"> </w:t>
+      </w:r>
+      <w:r>
+        <w:rPr>
+          <w:lang w:val="es-CO"/>
+        </w:rPr>
+        <w:t>que</w:t>
+      </w:r>
+      <w:r>
+        <w:rPr>
+          <w:lang w:val="es-CO"/>
+        </w:rPr>
+        <w:t xml:space="preserve"> </w:t>
+      </w:r>
+      <w:r>
+        <w:rPr>
+          <w:lang w:val="es-CO"/>
+        </w:rPr>
+        <w:t>por</w:t>
+      </w:r>
+      <w:r>
+        <w:rPr>
+          <w:lang w:val="es-CO"/>
+        </w:rPr>
+        <w:t xml:space="preserve"> </w:t>
+      </w:r>
+      <w:r>
+        <w:rPr>
+          <w:lang w:val="es-CO"/>
+        </w:rPr>
+        <w:t>los</w:t>
+      </w:r>
+      <w:r>
+        <w:rPr>
+          <w:lang w:val="es-CO"/>
+        </w:rPr>
+        <w:t xml:space="preserve"> </w:t>
+      </w:r>
+      <w:r>
+        <w:rPr>
+          <w:lang w:val="es-CO"/>
+        </w:rPr>
+        <w:t>mismos</w:t>
+      </w:r>
+      <w:r>
+        <w:rPr>
+          <w:lang w:val="es-CO"/>
+        </w:rPr>
+        <w:t xml:space="preserve"> </w:t>
+      </w:r>
+      <w:r>
+        <w:rPr>
+          <w:lang w:val="es-CO"/>
+        </w:rPr>
+        <w:t>hechos</w:t>
+      </w:r>
+      <w:r>
+        <w:rPr>
+          <w:lang w:val="es-CO"/>
+        </w:rPr>
+        <w:t xml:space="preserve"> </w:t>
+      </w:r>
+      <w:r>
+        <w:rPr>
+          <w:lang w:val="es-CO"/>
+        </w:rPr>
+        <w:t>y derechos no he presentado acción de tutela ante ningún otro despacho judicial.</w:t>
+      </w:r>
+    </w:p>
+    <w:p>
+      <w:pPr>
+        <w:jc w:val="center"/>
+        <w:rPr>
+          <w:lang w:val="es-CO"/>
+        </w:rPr>
+      </w:pPr>
+      <w:r>
+        <w:rPr>
+          <w:b/>
+          <w:lang w:val="es-CO"/>
+        </w:rPr>
+        <w:t>NOTIFICACIONES</w:t>
+      </w:r>
+    </w:p>
+    <w:p>
+      <w:pPr>
+        <w:jc w:val="both"/>
+        <w:rPr>
+          <w:lang w:val="es-CO"/>
+        </w:rPr>
+      </w:pPr>
+      <w:r>
+        <w:rPr>
+          <w:lang w:val="es-CO"/>
+        </w:rPr>
+        <w:t xml:space="preserve">La parte demandante recibirá notificaciones en la dirección: _____________</w:t>
+      </w:r>
+      <w:proofErr w:type="spellStart"/>
+      <w:r>
+        <w:rPr>
+          <w:lang w:val="es-CO"/>
+        </w:rPr>
+        <w:t/>
+      </w:r>
+      <w:proofErr w:type="spellEnd"/>
+      <w:r>
+        <w:rPr>
+          <w:lang w:val="es-CO"/>
+        </w:rPr>
+        <w:t/>
+      </w:r>
+      <w:r>
+        <w:rPr>
+          <w:lang w:val="es-CO"/>
+        </w:rPr>
+        <w:t xml:space="preserve"> y en ______________</w:t>
+      </w:r>
+      <w:proofErr w:type="spellStart"/>
+      <w:r>
+        <w:rPr>
+          <w:lang w:val="es-CO"/>
+        </w:rPr>
+        <w:t/>
+      </w:r>
+      <w:proofErr w:type="spellEnd"/>
+      <w:r>
+        <w:rPr>
+          <w:lang w:val="es-CO"/>
+        </w:rPr>
+        <w:t/>
+      </w:r>
+    </w:p>
+    <w:p>
+      <w:pPr>
+        <w:jc w:val="both"/>
+        <w:rPr>
+          <w:lang w:val="es-CO"/>
+        </w:rPr>
+      </w:pPr>
+      <w:r>
+        <w:rPr>
+          <w:lang w:val="es-CO"/>
+        </w:rPr>
+        <w:t xml:space="preserve">La parte demandada recibirá notificaciones en la dirección: </w:t>
+      </w:r>
+      <w:r>
+        <w:rPr>
+          <w:lang w:val="es-CO"/>
+        </w:rPr>
+        <w:t xml:space="preserve">_____________</w:t>
+      </w:r>
+      <w:proofErr w:type="spellStart"/>
+      <w:r>
+        <w:rPr>
+          <w:lang w:val="es-CO"/>
+        </w:rPr>
+        <w:t/>
+      </w:r>
+      <w:r>
+        <w:rPr>
+          <w:lang w:val="es-CO"/>
+        </w:rPr>
+        <w:t/>
+      </w:r>
+      <w:proofErr w:type="spellEnd"/>
+      <w:r>
+        <w:rPr>
+          <w:lang w:val="es-CO"/>
+        </w:rPr>
+        <w:t/>
+      </w:r>
+      <w:r>
+        <w:rPr>
+          <w:lang w:val="es-CO"/>
+        </w:rPr>
+        <w:t xml:space="preserve"> y en ______________</w:t>
+      </w:r>
+      <w:proofErr w:type="spellStart"/>
+      <w:r>
+        <w:rPr>
+          <w:lang w:val="es-CO"/>
+        </w:rPr>
+        <w:t/>
+      </w:r>
+      <w:r>
+        <w:rPr>
+          <w:lang w:val="es-CO"/>
+        </w:rPr>
+        <w:t/>
+      </w:r>
+      <w:proofErr w:type="spellEnd"/>
+      <w:r>
+        <w:rPr>
+          <w:lang w:val="es-CO"/>
+        </w:rPr>
+        <w:t/>
+      </w:r>
+    </w:p>
+    <w:p>
+      <w:pPr>
+        <w:rPr>
+          <w:lang w:val="es-CO"/>
+        </w:rPr>
+      </w:pPr>
+      <w:r>
+        <w:rPr>
+          <w:lang w:val="es-CO"/>
+        </w:rPr>
+        <w:t>Cordialmente</w:t>
+      </w:r>
+      <w:r>
+        <w:rPr>
+          <w:lang w:val="es-CO"/>
+        </w:rPr>
+        <w:t>,</w:t>
+      </w:r>
+    </w:p>
+    <w:p>
+      <w:pPr>
+        <w:rPr>
+          <w:lang w:val="es-CO"/>
+        </w:rPr>
+      </w:pPr>
+    </w:p>
+    <w:p>
+      <w:pPr>
+        <w:rPr>
+          <w:lang w:val="es-CO"/>
+        </w:rPr>
+      </w:pPr>
+      <w:r>
+        <w:rPr>
+          <w:lang w:val="es-CO"/>
+        </w:rPr>
+        <w:t>_______________________________</w:t>
+      </w:r>
+    </w:p>
+    <w:p>
+      <w:pPr>
+        <w:rPr>
+          <w:lang w:val="es-CO"/>
+        </w:rPr>
+      </w:pPr>
+      <w:r>
+        <w:rPr>
+          <w:lang w:val="es-CO"/>
+        </w:rPr>
+        <w:t xml:space="preserve">Nombre: </w:t>
+      </w:r>
+      <w:r>
+        <w:rPr>
+          <w:lang w:val="es-CO"/>
+        </w:rPr>
+        <w:t xml:space="preserve">____________</w:t>
+      </w:r>
+      <w:proofErr w:type="spellStart"/>
+      <w:r>
+        <w:rPr>
+          <w:lang w:val="es-CO"/>
+        </w:rPr>
+        <w:t/>
+      </w:r>
+      <w:proofErr w:type="spellEnd"/>
+      <w:r>
+        <w:rPr>
+          <w:lang w:val="es-CO"/>
+        </w:rPr>
+        <w:t/>
+      </w:r>
+    </w:p>
+    <w:p>
+      <w:pPr>
+        <w:rPr>
+          <w:lang w:val="es-CO"/>
+        </w:rPr>
+      </w:pPr>
+      <w:r>
+        <w:rPr>
+          <w:lang w:val="es-CO"/>
+        </w:rPr>
         <w:t xml:space="preserve">______________</w:t>
+      </w:r>
+      <w:proofErr w:type="spellStart"/>
+      <w:r>
+        <w:rPr>
+          <w:lang w:val="es-CO"/>
+        </w:rPr>
+        <w:t/>
+      </w:r>
+      <w:proofErr w:type="spellEnd"/>
+      <w:r>
+        <w:rPr>
+          <w:lang w:val="es-CO"/>
+        </w:rPr>
+        <w:t/>
+      </w:r>
+      <w:r>
+        <w:rPr>
+          <w:lang w:val="es-CO"/>
+        </w:rPr>
+        <w:t xml:space="preserve">: ______________</w:t>
+      </w:r>
+      <w:proofErr w:type="spellStart"/>
+      <w:r>
+        <w:rPr>
+          <w:lang w:val="es-CO"/>
+        </w:rPr>
+        <w:t/>
+      </w:r>
+      <w:proofErr w:type="spellEnd"/>
+      <w:r>
+        <w:rPr>
+          <w:lang w:val="es-CO"/>
+        </w:rPr>
+        <w:t/>
       </w:r>
     </w:p>
     <w:sectPr>
@@ -1529,6 +2657,537 @@
       <w:rPr>
         <w:rFonts w:ascii="Symbol" w:hAnsi="Symbol" w:hint="default"/>
       </w:rPr>
+    </w:lvl>
+  </w:abstractNum>
+  <w:abstractNum w:abstractNumId="9" w15:restartNumberingAfterBreak="0">
+    <w:nsid w:val="100C3E30"/>
+    <w:multiLevelType w:val="hybridMultilevel"/>
+    <w:tmpl w:val="07E05E64"/>
+    <w:lvl w:ilvl="0" w:tplc="E7D688AE">
+      <w:start w:val="1"/>
+      <w:numFmt w:val="decimal"/>
+      <w:lvlText w:val="%1."/>
+      <w:lvlJc w:val="left"/>
+      <w:pPr>
+        <w:ind w:left="720" w:hanging="360"/>
+      </w:pPr>
+      <w:rPr>
+        <w:rFonts w:hint="default"/>
+      </w:rPr>
+    </w:lvl>
+    <w:lvl w:ilvl="1" w:tplc="240A0019" w:tentative="1">
+      <w:start w:val="1"/>
+      <w:numFmt w:val="lowerLetter"/>
+      <w:lvlText w:val="%2."/>
+      <w:lvlJc w:val="left"/>
+      <w:pPr>
+        <w:ind w:left="1440" w:hanging="360"/>
+      </w:pPr>
+    </w:lvl>
+    <w:lvl w:ilvl="2" w:tplc="240A001B" w:tentative="1">
+      <w:start w:val="1"/>
+      <w:numFmt w:val="lowerRoman"/>
+      <w:lvlText w:val="%3."/>
+      <w:lvlJc w:val="right"/>
+      <w:pPr>
+        <w:ind w:left="2160" w:hanging="180"/>
+      </w:pPr>
+    </w:lvl>
+    <w:lvl w:ilvl="3" w:tplc="240A000F" w:tentative="1">
+      <w:start w:val="1"/>
+      <w:numFmt w:val="decimal"/>
+      <w:lvlText w:val="%4."/>
+      <w:lvlJc w:val="left"/>
+      <w:pPr>
+        <w:ind w:left="2880" w:hanging="360"/>
+      </w:pPr>
+    </w:lvl>
+    <w:lvl w:ilvl="4" w:tplc="240A0019" w:tentative="1">
+      <w:start w:val="1"/>
+      <w:numFmt w:val="lowerLetter"/>
+      <w:lvlText w:val="%5."/>
+      <w:lvlJc w:val="left"/>
+      <w:pPr>
+        <w:ind w:left="3600" w:hanging="360"/>
+      </w:pPr>
+    </w:lvl>
+    <w:lvl w:ilvl="5" w:tplc="240A001B" w:tentative="1">
+      <w:start w:val="1"/>
+      <w:numFmt w:val="lowerRoman"/>
+      <w:lvlText w:val="%6."/>
+      <w:lvlJc w:val="right"/>
+      <w:pPr>
+        <w:ind w:left="4320" w:hanging="180"/>
+      </w:pPr>
+    </w:lvl>
+    <w:lvl w:ilvl="6" w:tplc="240A000F" w:tentative="1">
+      <w:start w:val="1"/>
+      <w:numFmt w:val="decimal"/>
+      <w:lvlText w:val="%7."/>
+      <w:lvlJc w:val="left"/>
+      <w:pPr>
+        <w:ind w:left="5040" w:hanging="360"/>
+      </w:pPr>
+    </w:lvl>
+    <w:lvl w:ilvl="7" w:tplc="240A0019" w:tentative="1">
+      <w:start w:val="1"/>
+      <w:numFmt w:val="lowerLetter"/>
+      <w:lvlText w:val="%8."/>
+      <w:lvlJc w:val="left"/>
+      <w:pPr>
+        <w:ind w:left="5760" w:hanging="360"/>
+      </w:pPr>
+    </w:lvl>
+    <w:lvl w:ilvl="8" w:tplc="240A001B" w:tentative="1">
+      <w:start w:val="1"/>
+      <w:numFmt w:val="lowerRoman"/>
+      <w:lvlText w:val="%9."/>
+      <w:lvlJc w:val="right"/>
+      <w:pPr>
+        <w:ind w:left="6480" w:hanging="180"/>
+      </w:pPr>
+    </w:lvl>
+  </w:abstractNum>
+  <w:abstractNum w:abstractNumId="10" w15:restartNumberingAfterBreak="0">
+    <w:nsid w:val="132A5D4A"/>
+    <w:multiLevelType w:val="hybridMultilevel"/>
+    <w:tmpl w:val="0A8C0B1E"/>
+    <w:lvl w:ilvl="0" w:tplc="FFFFFFFF">
+      <w:start w:val="1"/>
+      <w:numFmt w:val="decimal"/>
+      <w:lvlText w:val="%1."/>
+      <w:lvlJc w:val="left"/>
+      <w:pPr>
+        <w:ind w:left="790" w:hanging="430"/>
+      </w:pPr>
+      <w:rPr>
+        <w:rFonts w:hint="default"/>
+      </w:rPr>
+    </w:lvl>
+    <w:lvl w:ilvl="1" w:tplc="FFFFFFFF" w:tentative="1">
+      <w:start w:val="1"/>
+      <w:numFmt w:val="lowerLetter"/>
+      <w:lvlText w:val="%2."/>
+      <w:lvlJc w:val="left"/>
+      <w:pPr>
+        <w:ind w:left="1440" w:hanging="360"/>
+      </w:pPr>
+    </w:lvl>
+    <w:lvl w:ilvl="2" w:tplc="FFFFFFFF" w:tentative="1">
+      <w:start w:val="1"/>
+      <w:numFmt w:val="lowerRoman"/>
+      <w:lvlText w:val="%3."/>
+      <w:lvlJc w:val="right"/>
+      <w:pPr>
+        <w:ind w:left="2160" w:hanging="180"/>
+      </w:pPr>
+    </w:lvl>
+    <w:lvl w:ilvl="3" w:tplc="FFFFFFFF" w:tentative="1">
+      <w:start w:val="1"/>
+      <w:numFmt w:val="decimal"/>
+      <w:lvlText w:val="%4."/>
+      <w:lvlJc w:val="left"/>
+      <w:pPr>
+        <w:ind w:left="2880" w:hanging="360"/>
+      </w:pPr>
+    </w:lvl>
+    <w:lvl w:ilvl="4" w:tplc="FFFFFFFF" w:tentative="1">
+      <w:start w:val="1"/>
+      <w:numFmt w:val="lowerLetter"/>
+      <w:lvlText w:val="%5."/>
+      <w:lvlJc w:val="left"/>
+      <w:pPr>
+        <w:ind w:left="3600" w:hanging="360"/>
+      </w:pPr>
+    </w:lvl>
+    <w:lvl w:ilvl="5" w:tplc="FFFFFFFF" w:tentative="1">
+      <w:start w:val="1"/>
+      <w:numFmt w:val="lowerRoman"/>
+      <w:lvlText w:val="%6."/>
+      <w:lvlJc w:val="right"/>
+      <w:pPr>
+        <w:ind w:left="4320" w:hanging="180"/>
+      </w:pPr>
+    </w:lvl>
+    <w:lvl w:ilvl="6" w:tplc="FFFFFFFF" w:tentative="1">
+      <w:start w:val="1"/>
+      <w:numFmt w:val="decimal"/>
+      <w:lvlText w:val="%7."/>
+      <w:lvlJc w:val="left"/>
+      <w:pPr>
+        <w:ind w:left="5040" w:hanging="360"/>
+      </w:pPr>
+    </w:lvl>
+    <w:lvl w:ilvl="7" w:tplc="FFFFFFFF" w:tentative="1">
+      <w:start w:val="1"/>
+      <w:numFmt w:val="lowerLetter"/>
+      <w:lvlText w:val="%8."/>
+      <w:lvlJc w:val="left"/>
+      <w:pPr>
+        <w:ind w:left="5760" w:hanging="360"/>
+      </w:pPr>
+    </w:lvl>
+    <w:lvl w:ilvl="8" w:tplc="FFFFFFFF" w:tentative="1">
+      <w:start w:val="1"/>
+      <w:numFmt w:val="lowerRoman"/>
+      <w:lvlText w:val="%9."/>
+      <w:lvlJc w:val="right"/>
+      <w:pPr>
+        <w:ind w:left="6480" w:hanging="180"/>
+      </w:pPr>
+    </w:lvl>
+  </w:abstractNum>
+  <w:abstractNum w:abstractNumId="11" w15:restartNumberingAfterBreak="0">
+    <w:nsid w:val="19C12664"/>
+    <w:multiLevelType w:val="hybridMultilevel"/>
+    <w:tmpl w:val="07E05E64"/>
+    <w:lvl w:ilvl="0" w:tplc="FFFFFFFF">
+      <w:start w:val="1"/>
+      <w:numFmt w:val="decimal"/>
+      <w:lvlText w:val="%1."/>
+      <w:lvlJc w:val="left"/>
+      <w:pPr>
+        <w:ind w:left="720" w:hanging="360"/>
+      </w:pPr>
+      <w:rPr>
+        <w:rFonts w:hint="default"/>
+      </w:rPr>
+    </w:lvl>
+    <w:lvl w:ilvl="1" w:tplc="FFFFFFFF" w:tentative="1">
+      <w:start w:val="1"/>
+      <w:numFmt w:val="lowerLetter"/>
+      <w:lvlText w:val="%2."/>
+      <w:lvlJc w:val="left"/>
+      <w:pPr>
+        <w:ind w:left="1440" w:hanging="360"/>
+      </w:pPr>
+    </w:lvl>
+    <w:lvl w:ilvl="2" w:tplc="FFFFFFFF" w:tentative="1">
+      <w:start w:val="1"/>
+      <w:numFmt w:val="lowerRoman"/>
+      <w:lvlText w:val="%3."/>
+      <w:lvlJc w:val="right"/>
+      <w:pPr>
+        <w:ind w:left="2160" w:hanging="180"/>
+      </w:pPr>
+    </w:lvl>
+    <w:lvl w:ilvl="3" w:tplc="FFFFFFFF" w:tentative="1">
+      <w:start w:val="1"/>
+      <w:numFmt w:val="decimal"/>
+      <w:lvlText w:val="%4."/>
+      <w:lvlJc w:val="left"/>
+      <w:pPr>
+        <w:ind w:left="2880" w:hanging="360"/>
+      </w:pPr>
+    </w:lvl>
+    <w:lvl w:ilvl="4" w:tplc="FFFFFFFF" w:tentative="1">
+      <w:start w:val="1"/>
+      <w:numFmt w:val="lowerLetter"/>
+      <w:lvlText w:val="%5."/>
+      <w:lvlJc w:val="left"/>
+      <w:pPr>
+        <w:ind w:left="3600" w:hanging="360"/>
+      </w:pPr>
+    </w:lvl>
+    <w:lvl w:ilvl="5" w:tplc="FFFFFFFF" w:tentative="1">
+      <w:start w:val="1"/>
+      <w:numFmt w:val="lowerRoman"/>
+      <w:lvlText w:val="%6."/>
+      <w:lvlJc w:val="right"/>
+      <w:pPr>
+        <w:ind w:left="4320" w:hanging="180"/>
+      </w:pPr>
+    </w:lvl>
+    <w:lvl w:ilvl="6" w:tplc="FFFFFFFF" w:tentative="1">
+      <w:start w:val="1"/>
+      <w:numFmt w:val="decimal"/>
+      <w:lvlText w:val="%7."/>
+      <w:lvlJc w:val="left"/>
+      <w:pPr>
+        <w:ind w:left="5040" w:hanging="360"/>
+      </w:pPr>
+    </w:lvl>
+    <w:lvl w:ilvl="7" w:tplc="FFFFFFFF" w:tentative="1">
+      <w:start w:val="1"/>
+      <w:numFmt w:val="lowerLetter"/>
+      <w:lvlText w:val="%8."/>
+      <w:lvlJc w:val="left"/>
+      <w:pPr>
+        <w:ind w:left="5760" w:hanging="360"/>
+      </w:pPr>
+    </w:lvl>
+    <w:lvl w:ilvl="8" w:tplc="FFFFFFFF" w:tentative="1">
+      <w:start w:val="1"/>
+      <w:numFmt w:val="lowerRoman"/>
+      <w:lvlText w:val="%9."/>
+      <w:lvlJc w:val="right"/>
+      <w:pPr>
+        <w:ind w:left="6480" w:hanging="180"/>
+      </w:pPr>
+    </w:lvl>
+  </w:abstractNum>
+  <w:abstractNum w:abstractNumId="12" w15:restartNumberingAfterBreak="0">
+    <w:nsid w:val="30CF3FC9"/>
+    <w:multiLevelType w:val="hybridMultilevel"/>
+    <w:tmpl w:val="07FCCC20"/>
+    <w:lvl w:ilvl="0" w:tplc="81925C66">
+      <w:start w:val="1"/>
+      <w:numFmt w:val="decimal"/>
+      <w:lvlText w:val="%1."/>
+      <w:lvlJc w:val="left"/>
+      <w:pPr>
+        <w:ind w:left="720" w:hanging="360"/>
+      </w:pPr>
+      <w:rPr>
+        <w:rFonts w:hint="default"/>
+      </w:rPr>
+    </w:lvl>
+    <w:lvl w:ilvl="1" w:tplc="240A0019" w:tentative="1">
+      <w:start w:val="1"/>
+      <w:numFmt w:val="lowerLetter"/>
+      <w:lvlText w:val="%2."/>
+      <w:lvlJc w:val="left"/>
+      <w:pPr>
+        <w:ind w:left="1440" w:hanging="360"/>
+      </w:pPr>
+    </w:lvl>
+    <w:lvl w:ilvl="2" w:tplc="240A001B" w:tentative="1">
+      <w:start w:val="1"/>
+      <w:numFmt w:val="lowerRoman"/>
+      <w:lvlText w:val="%3."/>
+      <w:lvlJc w:val="right"/>
+      <w:pPr>
+        <w:ind w:left="2160" w:hanging="180"/>
+      </w:pPr>
+    </w:lvl>
+    <w:lvl w:ilvl="3" w:tplc="240A000F" w:tentative="1">
+      <w:start w:val="1"/>
+      <w:numFmt w:val="decimal"/>
+      <w:lvlText w:val="%4."/>
+      <w:lvlJc w:val="left"/>
+      <w:pPr>
+        <w:ind w:left="2880" w:hanging="360"/>
+      </w:pPr>
+    </w:lvl>
+    <w:lvl w:ilvl="4" w:tplc="240A0019" w:tentative="1">
+      <w:start w:val="1"/>
+      <w:numFmt w:val="lowerLetter"/>
+      <w:lvlText w:val="%5."/>
+      <w:lvlJc w:val="left"/>
+      <w:pPr>
+        <w:ind w:left="3600" w:hanging="360"/>
+      </w:pPr>
+    </w:lvl>
+    <w:lvl w:ilvl="5" w:tplc="240A001B" w:tentative="1">
+      <w:start w:val="1"/>
+      <w:numFmt w:val="lowerRoman"/>
+      <w:lvlText w:val="%6."/>
+      <w:lvlJc w:val="right"/>
+      <w:pPr>
+        <w:ind w:left="4320" w:hanging="180"/>
+      </w:pPr>
+    </w:lvl>
+    <w:lvl w:ilvl="6" w:tplc="240A000F" w:tentative="1">
+      <w:start w:val="1"/>
+      <w:numFmt w:val="decimal"/>
+      <w:lvlText w:val="%7."/>
+      <w:lvlJc w:val="left"/>
+      <w:pPr>
+        <w:ind w:left="5040" w:hanging="360"/>
+      </w:pPr>
+    </w:lvl>
+    <w:lvl w:ilvl="7" w:tplc="240A0019" w:tentative="1">
+      <w:start w:val="1"/>
+      <w:numFmt w:val="lowerLetter"/>
+      <w:lvlText w:val="%8."/>
+      <w:lvlJc w:val="left"/>
+      <w:pPr>
+        <w:ind w:left="5760" w:hanging="360"/>
+      </w:pPr>
+    </w:lvl>
+    <w:lvl w:ilvl="8" w:tplc="240A001B" w:tentative="1">
+      <w:start w:val="1"/>
+      <w:numFmt w:val="lowerRoman"/>
+      <w:lvlText w:val="%9."/>
+      <w:lvlJc w:val="right"/>
+      <w:pPr>
+        <w:ind w:left="6480" w:hanging="180"/>
+      </w:pPr>
+    </w:lvl>
+  </w:abstractNum>
+  <w:abstractNum w:abstractNumId="13" w15:restartNumberingAfterBreak="0">
+    <w:nsid w:val="3AB91101"/>
+    <w:multiLevelType w:val="hybridMultilevel"/>
+    <w:tmpl w:val="11AA1EA4"/>
+    <w:lvl w:ilvl="0" w:tplc="240A000F">
+      <w:start w:val="1"/>
+      <w:numFmt w:val="decimal"/>
+      <w:lvlText w:val="%1."/>
+      <w:lvlJc w:val="left"/>
+      <w:pPr>
+        <w:ind w:left="720" w:hanging="360"/>
+      </w:pPr>
+    </w:lvl>
+    <w:lvl w:ilvl="1" w:tplc="240A0019" w:tentative="1">
+      <w:start w:val="1"/>
+      <w:numFmt w:val="lowerLetter"/>
+      <w:lvlText w:val="%2."/>
+      <w:lvlJc w:val="left"/>
+      <w:pPr>
+        <w:ind w:left="1440" w:hanging="360"/>
+      </w:pPr>
+    </w:lvl>
+    <w:lvl w:ilvl="2" w:tplc="240A001B" w:tentative="1">
+      <w:start w:val="1"/>
+      <w:numFmt w:val="lowerRoman"/>
+      <w:lvlText w:val="%3."/>
+      <w:lvlJc w:val="right"/>
+      <w:pPr>
+        <w:ind w:left="2160" w:hanging="180"/>
+      </w:pPr>
+    </w:lvl>
+    <w:lvl w:ilvl="3" w:tplc="240A000F" w:tentative="1">
+      <w:start w:val="1"/>
+      <w:numFmt w:val="decimal"/>
+      <w:lvlText w:val="%4."/>
+      <w:lvlJc w:val="left"/>
+      <w:pPr>
+        <w:ind w:left="2880" w:hanging="360"/>
+      </w:pPr>
+    </w:lvl>
+    <w:lvl w:ilvl="4" w:tplc="240A0019" w:tentative="1">
+      <w:start w:val="1"/>
+      <w:numFmt w:val="lowerLetter"/>
+      <w:lvlText w:val="%5."/>
+      <w:lvlJc w:val="left"/>
+      <w:pPr>
+        <w:ind w:left="3600" w:hanging="360"/>
+      </w:pPr>
+    </w:lvl>
+    <w:lvl w:ilvl="5" w:tplc="240A001B" w:tentative="1">
+      <w:start w:val="1"/>
+      <w:numFmt w:val="lowerRoman"/>
+      <w:lvlText w:val="%6."/>
+      <w:lvlJc w:val="right"/>
+      <w:pPr>
+        <w:ind w:left="4320" w:hanging="180"/>
+      </w:pPr>
+    </w:lvl>
+    <w:lvl w:ilvl="6" w:tplc="240A000F" w:tentative="1">
+      <w:start w:val="1"/>
+      <w:numFmt w:val="decimal"/>
+      <w:lvlText w:val="%7."/>
+      <w:lvlJc w:val="left"/>
+      <w:pPr>
+        <w:ind w:left="5040" w:hanging="360"/>
+      </w:pPr>
+    </w:lvl>
+    <w:lvl w:ilvl="7" w:tplc="240A0019" w:tentative="1">
+      <w:start w:val="1"/>
+      <w:numFmt w:val="lowerLetter"/>
+      <w:lvlText w:val="%8."/>
+      <w:lvlJc w:val="left"/>
+      <w:pPr>
+        <w:ind w:left="5760" w:hanging="360"/>
+      </w:pPr>
+    </w:lvl>
+    <w:lvl w:ilvl="8" w:tplc="240A001B" w:tentative="1">
+      <w:start w:val="1"/>
+      <w:numFmt w:val="lowerRoman"/>
+      <w:lvlText w:val="%9."/>
+      <w:lvlJc w:val="right"/>
+      <w:pPr>
+        <w:ind w:left="6480" w:hanging="180"/>
+      </w:pPr>
+    </w:lvl>
+  </w:abstractNum>
+  <w:abstractNum w:abstractNumId="14" w15:restartNumberingAfterBreak="0">
+    <w:nsid w:val="4E4E42A1"/>
+    <w:multiLevelType w:val="hybridMultilevel"/>
+    <w:tmpl w:val="0A8C0B1E"/>
+    <w:lvl w:ilvl="0" w:tplc="A4A0FAE0">
+      <w:start w:val="1"/>
+      <w:numFmt w:val="decimal"/>
+      <w:lvlText w:val="%1."/>
+      <w:lvlJc w:val="left"/>
+      <w:pPr>
+        <w:ind w:left="790" w:hanging="430"/>
+      </w:pPr>
+      <w:rPr>
+        <w:rFonts w:hint="default"/>
+      </w:rPr>
+    </w:lvl>
+    <w:lvl w:ilvl="1" w:tplc="240A0019" w:tentative="1">
+      <w:start w:val="1"/>
+      <w:numFmt w:val="lowerLetter"/>
+      <w:lvlText w:val="%2."/>
+      <w:lvlJc w:val="left"/>
+      <w:pPr>
+        <w:ind w:left="1440" w:hanging="360"/>
+      </w:pPr>
+    </w:lvl>
+    <w:lvl w:ilvl="2" w:tplc="240A001B" w:tentative="1">
+      <w:start w:val="1"/>
+      <w:numFmt w:val="lowerRoman"/>
+      <w:lvlText w:val="%3."/>
+      <w:lvlJc w:val="right"/>
+      <w:pPr>
+        <w:ind w:left="2160" w:hanging="180"/>
+      </w:pPr>
+    </w:lvl>
+    <w:lvl w:ilvl="3" w:tplc="240A000F" w:tentative="1">
+      <w:start w:val="1"/>
+      <w:numFmt w:val="decimal"/>
+      <w:lvlText w:val="%4."/>
+      <w:lvlJc w:val="left"/>
+      <w:pPr>
+        <w:ind w:left="2880" w:hanging="360"/>
+      </w:pPr>
+    </w:lvl>
+    <w:lvl w:ilvl="4" w:tplc="240A0019" w:tentative="1">
+      <w:start w:val="1"/>
+      <w:numFmt w:val="lowerLetter"/>
+      <w:lvlText w:val="%5."/>
+      <w:lvlJc w:val="left"/>
+      <w:pPr>
+        <w:ind w:left="3600" w:hanging="360"/>
+      </w:pPr>
+    </w:lvl>
+    <w:lvl w:ilvl="5" w:tplc="240A001B" w:tentative="1">
+      <w:start w:val="1"/>
+      <w:numFmt w:val="lowerRoman"/>
+      <w:lvlText w:val="%6."/>
+      <w:lvlJc w:val="right"/>
+      <w:pPr>
+        <w:ind w:left="4320" w:hanging="180"/>
+      </w:pPr>
+    </w:lvl>
+    <w:lvl w:ilvl="6" w:tplc="240A000F" w:tentative="1">
+      <w:start w:val="1"/>
+      <w:numFmt w:val="decimal"/>
+      <w:lvlText w:val="%7."/>
+      <w:lvlJc w:val="left"/>
+      <w:pPr>
+        <w:ind w:left="5040" w:hanging="360"/>
+      </w:pPr>
+    </w:lvl>
+    <w:lvl w:ilvl="7" w:tplc="240A0019" w:tentative="1">
+      <w:start w:val="1"/>
+      <w:numFmt w:val="lowerLetter"/>
+      <w:lvlText w:val="%8."/>
+      <w:lvlJc w:val="left"/>
+      <w:pPr>
+        <w:ind w:left="5760" w:hanging="360"/>
+      </w:pPr>
+    </w:lvl>
+    <w:lvl w:ilvl="8" w:tplc="240A001B" w:tentative="1">
+      <w:start w:val="1"/>
+      <w:numFmt w:val="lowerRoman"/>
+      <w:lvlText w:val="%9."/>
+      <w:lvlJc w:val="right"/>
+      <w:pPr>
+        <w:ind w:left="6480" w:hanging="180"/>
+      </w:pPr>
     </w:lvl>
   </w:abstractNum>
   <w:num w:numId="1" w16cid:durableId="1103692957">
@@ -1557,6 +3216,24 @@
   </w:num>
   <w:num w:numId="9" w16cid:durableId="1456945415">
     <w:abstractNumId w:val="0"/>
+  </w:num>
+  <w:num w:numId="10" w16cid:durableId="291517848">
+    <w:abstractNumId w:val="13"/>
+  </w:num>
+  <w:num w:numId="11" w16cid:durableId="652295280">
+    <w:abstractNumId w:val="14"/>
+  </w:num>
+  <w:num w:numId="12" w16cid:durableId="445933217">
+    <w:abstractNumId w:val="10"/>
+  </w:num>
+  <w:num w:numId="13" w16cid:durableId="1683438473">
+    <w:abstractNumId w:val="12"/>
+  </w:num>
+  <w:num w:numId="14" w16cid:durableId="2107731023">
+    <w:abstractNumId w:val="9"/>
+  </w:num>
+  <w:num w:numId="15" w16cid:durableId="2118021655">
+    <w:abstractNumId w:val="11"/>
   </w:num>
 </w:numbering>
 </file>
@@ -1846,11 +3523,6 @@
     <w:lsdException w:name="Book Title" w:uiPriority="33" w:qFormat="1"/>
     <w:lsdException w:name="Bibliography" w:semiHidden="1" w:uiPriority="37" w:unhideWhenUsed="1"/>
     <w:lsdException w:name="TOC Heading" w:semiHidden="1" w:uiPriority="39" w:unhideWhenUsed="1" w:qFormat="1"/>
-    <w:lsdException w:name="Plain Table 5" w:semiHidden="1" w:unhideWhenUsed="1"/>
-    <w:lsdException w:name="Grid Table Light" w:semiHidden="1" w:unhideWhenUsed="1"/>
-    <w:lsdException w:name="Grid Table 1 Light" w:semiHidden="1" w:unhideWhenUsed="1"/>
-    <w:lsdException w:name="Grid Table 2" w:semiHidden="1" w:unhideWhenUsed="1"/>
-    <w:lsdException w:name="Grid Table 3" w:semiHidden="1" w:unhideWhenUsed="1"/>
     <w:lsdException w:name="Grid Table 4" w:uiPriority="49"/>
     <w:lsdException w:name="Grid Table 5 Dark" w:uiPriority="50"/>
     <w:lsdException w:name="Grid Table 6 Colorful" w:uiPriority="51"/>

</xml_diff>

<commit_message>
Octava version. Se ajustan los botones de creacion y descarga. Funcionan independientemente. Falta debuggear, probar, y hacerlo mas lindo || Version numer eight. I created two buttons in order to have two different functionalities: create and download. To do: debugg, try the app and make it prettier
</commit_message>
<xml_diff>
--- a/backend/CrearTutela/output.docx
+++ b/backend/CrearTutela/output.docx
@@ -91,7 +91,7 @@
         <w:rPr>
           <w:lang w:val="es-CO"/>
         </w:rPr>
-        <w:t xml:space="preserve">____________</w:t>
+        <w:t xml:space="preserve">Omar Seebas</w:t>
       </w:r>
       <w:proofErr w:type="spellStart"/>
       <w:r>
@@ -285,7 +285,7 @@
         <w:rPr>
           <w:lang w:val="es-CO"/>
         </w:rPr>
-        <w:t xml:space="preserve">____________</w:t>
+        <w:t xml:space="preserve">Omar Seebas</w:t>
       </w:r>
       <w:proofErr w:type="spellStart"/>
       <w:r>
@@ -589,7 +589,7 @@
         <w:rPr>
           <w:lang w:val="es-CO"/>
         </w:rPr>
-        <w:t xml:space="preserve"> SolicitudDocumentos</w:t>
+        <w:t xml:space="preserve"> __________</w:t>
       </w:r>
       <w:proofErr w:type="spellStart"/>
       <w:r>
@@ -609,7 +609,7 @@
         <w:rPr>
           <w:lang w:val="es-CO"/>
         </w:rPr>
-        <w:t xml:space="preserve"> y se solicitaba undefined</w:t>
+        <w:t xml:space="preserve"> y se solicitaba _____________</w:t>
       </w:r>
       <w:proofErr w:type="spellStart"/>
       <w:r>
@@ -1009,6 +1009,12 @@
         </w:rPr>
         <w:t xml:space="preserve">.</w:t>
       </w:r>
+      <w:r>
+        <w:rPr>
+          <w:lang w:val="es-CO"/>
+        </w:rPr>
+        <w:t xml:space="preserve"> </w:t>
+      </w:r>
     </w:p>
     <w:p>
       <w:pPr>
@@ -1183,7 +1189,6 @@
         </w:rPr>
         <w:t/>
       </w:r>
-      <w:proofErr w:type="spellStart"/>
       <w:r>
         <w:rPr>
           <w:lang w:val="es-CO"/>
@@ -1196,29 +1201,54 @@
         </w:rPr>
         <w:t/>
       </w:r>
-      <w:proofErr w:type="spellEnd"/>
-      <w:r>
-        <w:rPr>
-          <w:lang w:val="es-CO"/>
-        </w:rPr>
-        <w:t/>
+      <w:r>
+        <w:rPr>
+          <w:iCs/>
+          <w:lang w:val="es-CO"/>
+        </w:rPr>
+        <w:t xml:space="preserve"> </w:t>
+      </w:r>
+      <w:r>
+        <w:rPr>
+          <w:lang w:val="es-CO"/>
+        </w:rPr>
+        <w:t xml:space="preserve">El artículo 14 de la Ley 1755 de 2015 señala los términos en los que se debe dar respuesta a los derechos de petición. Así, para el caso de los derechos de petición de solicitud de documentos el término de respuesta de la petición es de 10 días.</w:t>
       </w:r>
     </w:p>
     <w:p>
       <w:pPr>
         <w:jc w:val="both"/>
         <w:rPr>
-          <w:lang w:val="es-CO"/>
-        </w:rPr>
-      </w:pPr>
-      <w:r>
-        <w:rPr>
           <w:iCs/>
           <w:lang w:val="es-CO"/>
         </w:rPr>
+      </w:pPr>
+      <w:r>
+        <w:rPr>
+          <w:lang w:val="es-CO"/>
+        </w:rPr>
+        <w:t xml:space="preserve">Igualmente, señala la norma que, en caso de que se hayan solicitado documentos y la entidad no haya dado respuesta al derecho de petición, se configura silencio administrativo positivo. Por tanto, la entidad ya no podrá negarse a entregar los documentos solicitados.</w:t>
+      </w:r>
+      <w:r>
+        <w:rPr>
+          <w:lang w:val="es-CO"/>
+        </w:rPr>
+        <w:t xml:space="preserve"> </w:t>
+      </w:r>
+      <w:r>
+        <w:rPr>
+          <w:iCs/>
+          <w:lang w:val="es-CO"/>
+        </w:rPr>
         <w:t/>
       </w:r>
       <w:proofErr w:type="spellStart"/>
+      <w:r>
+        <w:rPr>
+          <w:lang w:val="es-CO"/>
+        </w:rPr>
+        <w:t/>
+      </w:r>
       <w:r>
         <w:rPr>
           <w:lang w:val="es-CO"/>
@@ -1240,6 +1270,151 @@
           <w:lang w:val="es-CO"/>
         </w:rPr>
       </w:pPr>
+      <w:r>
+        <w:rPr>
+          <w:iCs/>
+          <w:lang w:val="es-CO"/>
+        </w:rPr>
+        <w:t/>
+      </w:r>
+      <w:r>
+        <w:rPr>
+          <w:lang w:val="es-CO"/>
+        </w:rPr>
+        <w:t/>
+      </w:r>
+      <w:r>
+        <w:rPr>
+          <w:lang w:val="es-CO"/>
+        </w:rPr>
+        <w:t/>
+      </w:r>
+      <w:r>
+        <w:rPr>
+          <w:lang w:val="es-CO"/>
+        </w:rPr>
+        <w:t xml:space="preserve"> </w:t>
+      </w:r>
+      <w:r>
+        <w:rPr>
+          <w:lang w:val="es-CO"/>
+        </w:rPr>
+        <w:t xml:space="preserve">El artículo 14 de la Ley 1755 de 2015 señala los términos en los que se debe dar respuesta a los derechos de petición. Así, para el caso de los derechos de petición de </w:t>
+      </w:r>
+      <w:r>
+        <w:rPr>
+          <w:lang w:val="es-CO"/>
+        </w:rPr>
+        <w:t xml:space="preserve">solicitud de información</w:t>
+      </w:r>
+      <w:r>
+        <w:rPr>
+          <w:lang w:val="es-CO"/>
+        </w:rPr>
+        <w:t xml:space="preserve"> el término de respuesta de la petición es de </w:t>
+      </w:r>
+      <w:r>
+        <w:rPr>
+          <w:lang w:val="es-CO"/>
+        </w:rPr>
+        <w:t xml:space="preserve">10 </w:t>
+      </w:r>
+      <w:r>
+        <w:rPr>
+          <w:lang w:val="es-CO"/>
+        </w:rPr>
+        <w:t xml:space="preserve">días.</w:t>
+      </w:r>
+      <w:r>
+        <w:rPr>
+          <w:lang w:val="es-CO"/>
+        </w:rPr>
+        <w:t xml:space="preserve"> </w:t>
+      </w:r>
+      <w:r>
+        <w:rPr>
+          <w:iCs/>
+          <w:lang w:val="es-CO"/>
+        </w:rPr>
+        <w:t/>
+      </w:r>
+      <w:proofErr w:type="spellStart"/>
+      <w:r>
+        <w:rPr>
+          <w:lang w:val="es-CO"/>
+        </w:rPr>
+        <w:t/>
+      </w:r>
+      <w:proofErr w:type="spellEnd"/>
+      <w:r>
+        <w:rPr>
+          <w:lang w:val="es-CO"/>
+        </w:rPr>
+        <w:t/>
+      </w:r>
+    </w:p>
+    <w:p>
+      <w:pPr>
+        <w:jc w:val="both"/>
+        <w:rPr>
+          <w:lang w:val="es-CO"/>
+        </w:rPr>
+      </w:pPr>
+      <w:r>
+        <w:rPr>
+          <w:iCs/>
+          <w:lang w:val="es-CO"/>
+        </w:rPr>
+        <w:t/>
+      </w:r>
+      <w:r>
+        <w:rPr>
+          <w:lang w:val="es-CO"/>
+        </w:rPr>
+        <w:t/>
+      </w:r>
+      <w:r>
+        <w:rPr>
+          <w:lang w:val="es-CO"/>
+        </w:rPr>
+        <w:t xml:space="preserve"> </w:t>
+      </w:r>
+      <w:r>
+        <w:rPr>
+          <w:lang w:val="es-CO"/>
+        </w:rPr>
+        <w:t xml:space="preserve">El artículo 14 de la Ley 1755 de 2015 señala los términos en los que se debe dar respuesta a los derechos de petición. Así, para el caso de los derechos de petición de </w:t>
+      </w:r>
+      <w:r>
+        <w:rPr>
+          <w:lang w:val="es-CO"/>
+        </w:rPr>
+        <w:t xml:space="preserve">solicitud de información</w:t>
+      </w:r>
+      <w:r>
+        <w:rPr>
+          <w:lang w:val="es-CO"/>
+        </w:rPr>
+        <w:t xml:space="preserve"> el término de respuesta de la petición es de </w:t>
+      </w:r>
+      <w:r>
+        <w:rPr>
+          <w:lang w:val="es-CO"/>
+        </w:rPr>
+        <w:t xml:space="preserve">30 </w:t>
+      </w:r>
+      <w:r>
+        <w:rPr>
+          <w:lang w:val="es-CO"/>
+        </w:rPr>
+        <w:t xml:space="preserve">días.</w:t>
+      </w:r>
+      <w:r>
+        <w:rPr>
+          <w:lang w:val="es-CO"/>
+        </w:rPr>
+        <w:t xml:space="preserve"> </w:t>
+      </w:r>
       <w:r>
         <w:rPr>
           <w:iCs/>
@@ -1761,7 +1936,7 @@
         <w:rPr>
           <w:lang w:val="es-CO"/>
         </w:rPr>
-        <w:t xml:space="preserve"> de ____________</w:t>
+        <w:t xml:space="preserve"> de Omar Seebas</w:t>
       </w:r>
       <w:proofErr w:type="spellStart"/>
       <w:r>
@@ -1820,7 +1995,7 @@
         <w:rPr>
           <w:lang w:val="es-CO"/>
         </w:rPr>
-        <w:t xml:space="preserve">de SolicitudDocumentos</w:t>
+        <w:t xml:space="preserve">de __________</w:t>
       </w:r>
       <w:proofErr w:type="spellStart"/>
       <w:r>
@@ -1906,8 +2081,40 @@
         <w:rPr>
           <w:lang w:val="es-CO"/>
         </w:rPr>
+        <w:t xml:space="preserve">entregar el documento </w:t>
+      </w:r>
+      <w:r>
+        <w:rPr>
+          <w:lang w:val="es-CO"/>
+        </w:rPr>
+        <w:t xml:space="preserve">_____________</w:t>
+      </w:r>
+      <w:proofErr w:type="spellStart"/>
+      <w:r>
+        <w:rPr>
+          <w:lang w:val="es-CO"/>
+        </w:rPr>
         <w:t/>
       </w:r>
+      <w:proofErr w:type="spellEnd"/>
+      <w:r>
+        <w:rPr>
+          <w:lang w:val="es-CO"/>
+        </w:rPr>
+        <w:t/>
+      </w:r>
+      <w:r>
+        <w:rPr>
+          <w:lang w:val="es-CO"/>
+        </w:rPr>
+        <w:t xml:space="preserve"> </w:t>
+      </w:r>
+      <w:r>
+        <w:rPr>
+          <w:lang w:val="es-CO"/>
+        </w:rPr>
+        <w:t xml:space="preserve">dentro de los 03 días siguientes a la decisión </w:t>
+      </w:r>
       <w:r>
         <w:rPr>
           <w:iCs/>
@@ -1929,9 +2136,108 @@
       </w:r>
       <w:r>
         <w:rPr>
+          <w:iCs/>
           <w:lang w:val="es-CO"/>
         </w:rPr>
         <w:t/>
+      </w:r>
+      <w:r>
+        <w:rPr>
+          <w:lang w:val="es-CO"/>
+        </w:rPr>
+        <w:t/>
+      </w:r>
+      <w:r>
+        <w:rPr>
+          <w:lang w:val="es-CO"/>
+        </w:rPr>
+        <w:t/>
+      </w:r>
+      <w:r>
+        <w:rPr>
+          <w:lang w:val="es-CO"/>
+        </w:rPr>
+        <w:t xml:space="preserve">dar respuesta a la solicitud de información</w:t>
+      </w:r>
+      <w:r>
+        <w:rPr>
+          <w:lang w:val="es-CO"/>
+        </w:rPr>
+        <w:t xml:space="preserve">: _____________</w:t>
+      </w:r>
+      <w:r>
+        <w:rPr>
+          <w:lang w:val="es-CO"/>
+        </w:rPr>
+        <w:t/>
+      </w:r>
+      <w:r>
+        <w:rPr>
+          <w:lang w:val="es-CO"/>
+        </w:rPr>
+        <w:t/>
+      </w:r>
+      <w:r>
+        <w:rPr>
+          <w:lang w:val="es-CO"/>
+        </w:rPr>
+        <w:t/>
+      </w:r>
+      <w:r>
+        <w:rPr>
+          <w:lang w:val="es-CO"/>
+        </w:rPr>
+        <w:t/>
+      </w:r>
+      <w:r>
+        <w:rPr>
+          <w:lang w:val="es-CO"/>
+        </w:rPr>
+        <w:t/>
+      </w:r>
+      <w:r>
+        <w:rPr>
+          <w:lang w:val="es-CO"/>
+        </w:rPr>
+        <w:t/>
+      </w:r>
+      <w:r>
+        <w:rPr>
+          <w:lang w:val="es-CO"/>
+        </w:rPr>
+        <w:t/>
+      </w:r>
+      <w:r>
+        <w:rPr>
+          <w:lang w:val="es-CO"/>
+        </w:rPr>
+        <w:t xml:space="preserve">dar respuesta a la consulta formulada</w:t>
+      </w:r>
+      <w:r>
+        <w:rPr>
+          <w:lang w:val="es-CO"/>
+        </w:rPr>
+        <w:t xml:space="preserve">: _____________</w:t>
+      </w:r>
+      <w:proofErr w:type="spellStart"/>
+      <w:r>
+        <w:rPr>
+          <w:lang w:val="es-CO"/>
+        </w:rPr>
+        <w:t/>
+      </w:r>
+      <w:proofErr w:type="spellEnd"/>
+      <w:r>
+        <w:rPr>
+          <w:lang w:val="es-CO"/>
+        </w:rPr>
+        <w:t/>
+      </w:r>
+      <w:r>
+        <w:rPr>
+          <w:lang w:val="es-CO"/>
+        </w:rPr>
+        <w:t xml:space="preserve"> </w:t>
       </w:r>
       <w:proofErr w:type="spellStart"/>
       <w:r>
@@ -1997,7 +2303,7 @@
         <w:rPr>
           <w:lang w:val="es-CO"/>
         </w:rPr>
-        <w:t xml:space="preserve"> por ____________</w:t>
+        <w:t xml:space="preserve"> por Omar Seebas</w:t>
       </w:r>
       <w:proofErr w:type="spellStart"/>
       <w:r>
@@ -2412,7 +2718,7 @@
         <w:rPr>
           <w:lang w:val="es-CO"/>
         </w:rPr>
-        <w:t xml:space="preserve">____________</w:t>
+        <w:t xml:space="preserve">Omar Seebas</w:t>
       </w:r>
       <w:proofErr w:type="spellStart"/>
       <w:r>

</xml_diff>

<commit_message>
Novena versión. Se ajustan temas de frontend e interfaz gráf ica para que sea más estética || Version #9 Adjustments to the graphic interface
</commit_message>
<xml_diff>
--- a/backend/CrearTutela/output.docx
+++ b/backend/CrearTutela/output.docx
@@ -91,7 +91,7 @@
         <w:rPr>
           <w:lang w:val="es-CO"/>
         </w:rPr>
-        <w:t xml:space="preserve">____________</w:t>
+        <w:t xml:space="preserve">JRR</w:t>
       </w:r>
       <w:proofErr w:type="spellStart"/>
       <w:r>
@@ -285,7 +285,7 @@
         <w:rPr>
           <w:lang w:val="es-CO"/>
         </w:rPr>
-        <w:t xml:space="preserve">____________</w:t>
+        <w:t xml:space="preserve">JRR</w:t>
       </w:r>
       <w:proofErr w:type="spellStart"/>
       <w:r>
@@ -1936,7 +1936,7 @@
         <w:rPr>
           <w:lang w:val="es-CO"/>
         </w:rPr>
-        <w:t xml:space="preserve"> de ____________</w:t>
+        <w:t xml:space="preserve"> de JRR</w:t>
       </w:r>
       <w:proofErr w:type="spellStart"/>
       <w:r>
@@ -2303,7 +2303,7 @@
         <w:rPr>
           <w:lang w:val="es-CO"/>
         </w:rPr>
-        <w:t xml:space="preserve"> por ____________</w:t>
+        <w:t xml:space="preserve"> por JRR</w:t>
       </w:r>
       <w:proofErr w:type="spellStart"/>
       <w:r>
@@ -2718,7 +2718,7 @@
         <w:rPr>
           <w:lang w:val="es-CO"/>
         </w:rPr>
-        <w:t xml:space="preserve">____________</w:t>
+        <w:t xml:space="preserve">JRR</w:t>
       </w:r>
       <w:proofErr w:type="spellStart"/>
       <w:r>

</xml_diff>

<commit_message>
Décima versión. Interfaz gráfica ajustada. Aplicación (casi) terminada. Falta testear y debbugear. || Version #10. Graphic interface finished. App (almost) done. Pending testing and debbuging.
</commit_message>
<xml_diff>
--- a/backend/CrearTutela/output.docx
+++ b/backend/CrearTutela/output.docx
@@ -13,7 +13,7 @@
           <w:b/>
           <w:lang w:val="es-CO"/>
         </w:rPr>
-        <w:t xml:space="preserve">JUEZ(A) de __________</w:t>
+        <w:t xml:space="preserve">JUEZ(A) de </w:t>
       </w:r>
       <w:proofErr w:type="spellStart"/>
       <w:r>
@@ -91,7 +91,7 @@
         <w:rPr>
           <w:lang w:val="es-CO"/>
         </w:rPr>
-        <w:t xml:space="preserve">JRR</w:t>
+        <w:t xml:space="preserve">Nicolás Pardo Vera</w:t>
       </w:r>
       <w:proofErr w:type="spellStart"/>
       <w:r>
@@ -125,7 +125,7 @@
         <w:rPr>
           <w:lang w:val="es-CO"/>
         </w:rPr>
-        <w:t xml:space="preserve">____________</w:t>
+        <w:t xml:space="preserve">Urosario</w:t>
       </w:r>
       <w:proofErr w:type="spellStart"/>
       <w:r>
@@ -219,7 +219,7 @@
         <w:rPr>
           <w:lang w:val="es-CO"/>
         </w:rPr>
-        <w:t xml:space="preserve">____________</w:t>
+        <w:t xml:space="preserve">Natalia Suarez</w:t>
       </w:r>
       <w:proofErr w:type="spellStart"/>
       <w:r>
@@ -239,7 +239,7 @@
         <w:rPr>
           <w:lang w:val="es-CO"/>
         </w:rPr>
-        <w:t xml:space="preserve">____________</w:t>
+        <w:t xml:space="preserve">Cédula de Ciudadanía</w:t>
       </w:r>
       <w:proofErr w:type="spellStart"/>
       <w:r>
@@ -259,7 +259,7 @@
         <w:rPr>
           <w:lang w:val="es-CO"/>
         </w:rPr>
-        <w:t xml:space="preserve"> número ____________</w:t>
+        <w:t xml:space="preserve"> número 10101010</w:t>
       </w:r>
       <w:proofErr w:type="spellStart"/>
       <w:r>
@@ -285,7 +285,7 @@
         <w:rPr>
           <w:lang w:val="es-CO"/>
         </w:rPr>
-        <w:t xml:space="preserve">JRR</w:t>
+        <w:t xml:space="preserve">Nicolás Pardo Vera</w:t>
       </w:r>
       <w:proofErr w:type="spellStart"/>
       <w:r>
@@ -305,7 +305,7 @@
         <w:rPr>
           <w:lang w:val="es-CO"/>
         </w:rPr>
-        <w:t xml:space="preserve">______________</w:t>
+        <w:t xml:space="preserve">Cédula de Ciudadanía</w:t>
       </w:r>
       <w:proofErr w:type="spellStart"/>
       <w:r>
@@ -325,7 +325,7 @@
         <w:rPr>
           <w:lang w:val="es-CO"/>
         </w:rPr>
-        <w:t xml:space="preserve"> número ______________</w:t>
+        <w:t xml:space="preserve"> número 1020829275</w:t>
       </w:r>
       <w:proofErr w:type="spellStart"/>
       <w:r>
@@ -339,7 +339,7 @@
         <w:rPr>
           <w:lang w:val="es-CO"/>
         </w:rPr>
-        <w:t xml:space="preserve">, domiciliado en la ciudad de _____________</w:t>
+        <w:t xml:space="preserve">, domiciliado en la ciudad de Bogotá</w:t>
       </w:r>
       <w:proofErr w:type="spellStart"/>
       <w:r>
@@ -366,7 +366,7 @@
         <w:rPr>
           <w:lang w:val="es-CO"/>
         </w:rPr>
-        <w:t xml:space="preserve"> (artículo 86 Constitución Política) para la protección de mi derecho fundamental de petición (artículo 23 Constitución Política), en contra de: ____________</w:t>
+        <w:t xml:space="preserve"> (artículo 86 Constitución Política) para la protección de mi derecho fundamental de petición (artículo 23 Constitución Política), en contra de: Urosario</w:t>
       </w:r>
       <w:proofErr w:type="spellStart"/>
       <w:r>
@@ -416,7 +416,7 @@
         <w:rPr>
           <w:lang w:val="es-CO"/>
         </w:rPr>
-        <w:t xml:space="preserve"> representado legalmente por ____________</w:t>
+        <w:t xml:space="preserve"> representado legalmente por Ernesto Perez</w:t>
       </w:r>
       <w:proofErr w:type="spellStart"/>
       <w:r>
@@ -514,7 +514,7 @@
         <w:rPr>
           <w:lang w:val="es-CO"/>
         </w:rPr>
-        <w:t xml:space="preserve">El _____________</w:t>
+        <w:t xml:space="preserve">El 2023-02-08</w:t>
       </w:r>
       <w:proofErr w:type="spellStart"/>
       <w:r>
@@ -528,7 +528,7 @@
         <w:rPr>
           <w:lang w:val="es-CO"/>
         </w:rPr>
-        <w:t xml:space="preserve"> radiqué un derecho de petición ante ____________</w:t>
+        <w:t xml:space="preserve"> radiqué un derecho de petición ante Urosario</w:t>
       </w:r>
       <w:proofErr w:type="spellStart"/>
       <w:r>
@@ -589,7 +589,7 @@
         <w:rPr>
           <w:lang w:val="es-CO"/>
         </w:rPr>
-        <w:t xml:space="preserve"> __________</w:t>
+        <w:t xml:space="preserve"> SolicitudDocumentos</w:t>
       </w:r>
       <w:proofErr w:type="spellStart"/>
       <w:r>
@@ -609,7 +609,7 @@
         <w:rPr>
           <w:lang w:val="es-CO"/>
         </w:rPr>
-        <w:t xml:space="preserve"> y se solicitaba _____________</w:t>
+        <w:t xml:space="preserve"> y se solicitaba Papel</w:t>
       </w:r>
       <w:proofErr w:type="spellStart"/>
       <w:r>
@@ -1739,7 +1739,7 @@
         <w:rPr>
           <w:lang w:val="es-CO"/>
         </w:rPr>
-        <w:t xml:space="preserve">el titular del derecho fundamental de petición, que, en este caso, fue vulnerado por ____________</w:t>
+        <w:t xml:space="preserve">el titular del derecho fundamental de petición, que, en este caso, fue vulnerado por Urosario</w:t>
       </w:r>
       <w:proofErr w:type="spellStart"/>
       <w:r>
@@ -1801,7 +1801,7 @@
         <w:rPr>
           <w:lang w:val="es-CO"/>
         </w:rPr>
-        <w:t xml:space="preserve">En el presente caso, fue ____________</w:t>
+        <w:t xml:space="preserve">En el presente caso, fue Urosario</w:t>
       </w:r>
       <w:proofErr w:type="spellStart"/>
       <w:r>
@@ -1904,7 +1904,7 @@
         <w:rPr>
           <w:lang w:val="es-CO"/>
         </w:rPr>
-        <w:t xml:space="preserve">Que se declare que ____________</w:t>
+        <w:t xml:space="preserve">Que se declare que Urosario</w:t>
       </w:r>
       <w:proofErr w:type="spellStart"/>
       <w:r>
@@ -1936,7 +1936,7 @@
         <w:rPr>
           <w:lang w:val="es-CO"/>
         </w:rPr>
-        <w:t xml:space="preserve"> de JRR</w:t>
+        <w:t xml:space="preserve"> de Nicolás Pardo Vera</w:t>
       </w:r>
       <w:proofErr w:type="spellStart"/>
       <w:r>
@@ -1975,7 +1975,7 @@
         <w:rPr>
           <w:lang w:val="es-CO"/>
         </w:rPr>
-        <w:t xml:space="preserve">Que se ordene a ____________</w:t>
+        <w:t xml:space="preserve">Que se ordene a Urosario</w:t>
       </w:r>
       <w:proofErr w:type="spellStart"/>
       <w:r>
@@ -1995,7 +1995,7 @@
         <w:rPr>
           <w:lang w:val="es-CO"/>
         </w:rPr>
-        <w:t xml:space="preserve">de __________</w:t>
+        <w:t xml:space="preserve">de SolicitudDocumentos</w:t>
       </w:r>
       <w:proofErr w:type="spellStart"/>
       <w:r>
@@ -2048,7 +2048,7 @@
         <w:rPr>
           <w:lang w:val="es-CO"/>
         </w:rPr>
-        <w:t xml:space="preserve">Que, en consecuencia, se ordene a ____________</w:t>
+        <w:t xml:space="preserve">Que, en consecuencia, se ordene a Urosario</w:t>
       </w:r>
       <w:proofErr w:type="spellStart"/>
       <w:r>
@@ -2087,7 +2087,7 @@
         <w:rPr>
           <w:lang w:val="es-CO"/>
         </w:rPr>
-        <w:t xml:space="preserve">_____________</w:t>
+        <w:t xml:space="preserve">Papel</w:t>
       </w:r>
       <w:proofErr w:type="spellStart"/>
       <w:r>
@@ -2163,7 +2163,7 @@
         <w:rPr>
           <w:lang w:val="es-CO"/>
         </w:rPr>
-        <w:t xml:space="preserve">: _____________</w:t>
+        <w:t xml:space="preserve">: Papel</w:t>
       </w:r>
       <w:r>
         <w:rPr>
@@ -2217,7 +2217,7 @@
         <w:rPr>
           <w:lang w:val="es-CO"/>
         </w:rPr>
-        <w:t xml:space="preserve">: _____________</w:t>
+        <w:t xml:space="preserve">: Papel</w:t>
       </w:r>
       <w:proofErr w:type="spellStart"/>
       <w:r>
@@ -2303,7 +2303,7 @@
         <w:rPr>
           <w:lang w:val="es-CO"/>
         </w:rPr>
-        <w:t xml:space="preserve"> por JRR</w:t>
+        <w:t xml:space="preserve"> por Nicolás Pardo Vera</w:t>
       </w:r>
       <w:proofErr w:type="spellStart"/>
       <w:r>
@@ -2342,7 +2342,7 @@
         <w:rPr>
           <w:lang w:val="es-CO"/>
         </w:rPr>
-        <w:t xml:space="preserve">Derecho de petición radicado ante ____________</w:t>
+        <w:t xml:space="preserve">Derecho de petición radicado ante Urosario</w:t>
       </w:r>
       <w:proofErr w:type="spellStart"/>
       <w:r>
@@ -2356,7 +2356,7 @@
         <w:rPr>
           <w:lang w:val="es-CO"/>
         </w:rPr>
-        <w:t xml:space="preserve"> el día _____________</w:t>
+        <w:t xml:space="preserve"> el día 2023-02-08</w:t>
       </w:r>
       <w:proofErr w:type="spellStart"/>
       <w:r>
@@ -2560,7 +2560,7 @@
         <w:rPr>
           <w:lang w:val="es-CO"/>
         </w:rPr>
-        <w:t xml:space="preserve">La parte demandante recibirá notificaciones en la dirección: _____________</w:t>
+        <w:t xml:space="preserve">La parte demandante recibirá notificaciones en la dirección: Calle 152B</w:t>
       </w:r>
       <w:proofErr w:type="spellStart"/>
       <w:r>
@@ -2580,7 +2580,7 @@
         <w:rPr>
           <w:lang w:val="es-CO"/>
         </w:rPr>
-        <w:t xml:space="preserve"> y en ______________</w:t>
+        <w:t xml:space="preserve"> y en correo@gmail.com</w:t>
       </w:r>
       <w:proofErr w:type="spellStart"/>
       <w:r>
@@ -2614,7 +2614,7 @@
         <w:rPr>
           <w:lang w:val="es-CO"/>
         </w:rPr>
-        <w:t xml:space="preserve">_____________</w:t>
+        <w:t xml:space="preserve">Calle 12C</w:t>
       </w:r>
       <w:proofErr w:type="spellStart"/>
       <w:r>
@@ -2640,7 +2640,7 @@
         <w:rPr>
           <w:lang w:val="es-CO"/>
         </w:rPr>
-        <w:t xml:space="preserve"> y en ______________</w:t>
+        <w:t xml:space="preserve"> y en urosario@urosario</w:t>
       </w:r>
       <w:proofErr w:type="spellStart"/>
       <w:r>
@@ -2718,7 +2718,7 @@
         <w:rPr>
           <w:lang w:val="es-CO"/>
         </w:rPr>
-        <w:t xml:space="preserve">JRR</w:t>
+        <w:t xml:space="preserve">Nicolás Pardo Vera</w:t>
       </w:r>
       <w:proofErr w:type="spellStart"/>
       <w:r>
@@ -2745,7 +2745,7 @@
         <w:rPr>
           <w:lang w:val="es-CO"/>
         </w:rPr>
-        <w:t xml:space="preserve">______________</w:t>
+        <w:t xml:space="preserve">Cédula de Ciudadanía</w:t>
       </w:r>
       <w:proofErr w:type="spellStart"/>
       <w:r>
@@ -2765,7 +2765,7 @@
         <w:rPr>
           <w:lang w:val="es-CO"/>
         </w:rPr>
-        <w:t xml:space="preserve">: ______________</w:t>
+        <w:t xml:space="preserve">: 1020829275</w:t>
       </w:r>
       <w:proofErr w:type="spellStart"/>
       <w:r>

</xml_diff>